<commit_message>
Update to Elevator Pitch
</commit_message>
<xml_diff>
--- a/Elevator Pitch copy.docx
+++ b/Elevator Pitch copy.docx
@@ -1,173 +1,287 @@
 
 <file path=word/document.xml><?xml version="1.0" encoding="utf-8"?>
-<w:document xmlns:r="http://schemas.openxmlformats.org/officeDocument/2006/relationships" xmlns:wp="http://schemas.openxmlformats.org/drawingml/2006/wordprocessingDrawing" xmlns:w="http://schemas.openxmlformats.org/wordprocessingml/2006/main" xmlns:w10="urn:schemas-microsoft-com:office:word" xmlns:w14="http://schemas.microsoft.com/office/word/2010/wordml" xmlns:wps="http://schemas.microsoft.com/office/word/2010/wordprocessingShape" xmlns:wpg="http://schemas.microsoft.com/office/word/2010/wordprocessingGroup" xmlns:mc="http://schemas.openxmlformats.org/markup-compatibility/2006" xmlns:v="urn:schemas-microsoft-com:vml" xmlns:o="urn:schemas-microsoft-com:office:office" mc:Ignorable="w14">
+<w:document xmlns:wpc="http://schemas.microsoft.com/office/word/2010/wordprocessingCanvas" xmlns:mo="http://schemas.microsoft.com/office/mac/office/2008/main" xmlns:mc="http://schemas.openxmlformats.org/markup-compatibility/2006" xmlns:mv="urn:schemas-microsoft-com:mac:vml" xmlns:o="urn:schemas-microsoft-com:office:office" xmlns:r="http://schemas.openxmlformats.org/officeDocument/2006/relationships" xmlns:m="http://schemas.openxmlformats.org/officeDocument/2006/math" xmlns:v="urn:schemas-microsoft-com:vml" xmlns:wp14="http://schemas.microsoft.com/office/word/2010/wordprocessingDrawing" xmlns:wp="http://schemas.openxmlformats.org/drawingml/2006/wordprocessingDrawing" xmlns:w10="urn:schemas-microsoft-com:office:word" xmlns:w="http://schemas.openxmlformats.org/wordprocessingml/2006/main" xmlns:w14="http://schemas.microsoft.com/office/word/2010/wordml" xmlns:w15="http://schemas.microsoft.com/office/word/2012/wordml" xmlns:wpg="http://schemas.microsoft.com/office/word/2010/wordprocessingGroup" xmlns:wpi="http://schemas.microsoft.com/office/word/2010/wordprocessingInk" xmlns:wne="http://schemas.microsoft.com/office/word/2006/wordml" xmlns:wps="http://schemas.microsoft.com/office/word/2010/wordprocessingShape" mc:Ignorable="w14 w15 wp14">
   <w:body>
     <w:p>
       <w:pPr>
-        <w:pStyle w:val="Subtitle"/>
-        <w:bidi w:val="0"/>
+        <w:widowControl w:val="0"/>
+        <w:pBdr>
+          <w:top w:val="none" w:sz="0" w:space="0" w:color="auto"/>
+          <w:left w:val="none" w:sz="0" w:space="0" w:color="auto"/>
+          <w:bottom w:val="none" w:sz="0" w:space="0" w:color="auto"/>
+          <w:right w:val="none" w:sz="0" w:space="0" w:color="auto"/>
+          <w:between w:val="none" w:sz="0" w:space="0" w:color="auto"/>
+          <w:bar w:val="none" w:sz="0" w:color="auto"/>
+        </w:pBdr>
+        <w:tabs>
+          <w:tab w:val="left" w:pos="560"/>
+          <w:tab w:val="left" w:pos="1120"/>
+          <w:tab w:val="left" w:pos="1680"/>
+          <w:tab w:val="left" w:pos="2240"/>
+          <w:tab w:val="left" w:pos="2800"/>
+          <w:tab w:val="left" w:pos="3360"/>
+          <w:tab w:val="left" w:pos="3920"/>
+          <w:tab w:val="left" w:pos="4480"/>
+          <w:tab w:val="left" w:pos="5040"/>
+          <w:tab w:val="left" w:pos="5600"/>
+          <w:tab w:val="left" w:pos="6160"/>
+          <w:tab w:val="left" w:pos="6720"/>
+        </w:tabs>
+        <w:autoSpaceDE w:val="0"/>
+        <w:autoSpaceDN w:val="0"/>
+        <w:adjustRightInd w:val="0"/>
+        <w:jc w:val="center"/>
+        <w:rPr>
+          <w:rFonts w:ascii="Baskerville" w:hAnsi="Baskerville" w:cs="Baskerville"/>
+          <w:color w:val="D1431B"/>
+          <w:spacing w:val="6"/>
+          <w:kern w:val="1"/>
+          <w:sz w:val="64"/>
+          <w:szCs w:val="64"/>
+        </w:rPr>
       </w:pPr>
       <w:r>
         <w:rPr>
-          <w:rtl w:val="0"/>
+          <w:rFonts w:ascii="Baskerville" w:hAnsi="Baskerville" w:cs="Baskerville"/>
+          <w:color w:val="D1431B"/>
+          <w:spacing w:val="6"/>
+          <w:kern w:val="1"/>
+          <w:sz w:val="64"/>
+          <w:szCs w:val="64"/>
         </w:rPr>
         <w:t>60 Second Pitch</w:t>
       </w:r>
     </w:p>
     <w:p>
       <w:pPr>
-        <w:pStyle w:val="Subheading"/>
-        <w:bidi w:val="0"/>
+        <w:widowControl w:val="0"/>
+        <w:pBdr>
+          <w:top w:val="none" w:sz="0" w:space="0" w:color="auto"/>
+          <w:left w:val="none" w:sz="0" w:space="0" w:color="auto"/>
+          <w:bottom w:val="none" w:sz="0" w:space="0" w:color="auto"/>
+          <w:right w:val="none" w:sz="0" w:space="0" w:color="auto"/>
+          <w:between w:val="none" w:sz="0" w:space="0" w:color="auto"/>
+          <w:bar w:val="none" w:sz="0" w:color="auto"/>
+        </w:pBdr>
+        <w:tabs>
+          <w:tab w:val="left" w:pos="560"/>
+          <w:tab w:val="left" w:pos="1120"/>
+          <w:tab w:val="left" w:pos="1680"/>
+          <w:tab w:val="left" w:pos="2240"/>
+          <w:tab w:val="left" w:pos="2800"/>
+          <w:tab w:val="left" w:pos="3360"/>
+          <w:tab w:val="left" w:pos="3920"/>
+          <w:tab w:val="left" w:pos="4480"/>
+          <w:tab w:val="left" w:pos="5040"/>
+          <w:tab w:val="left" w:pos="5600"/>
+          <w:tab w:val="left" w:pos="6160"/>
+          <w:tab w:val="left" w:pos="6720"/>
+        </w:tabs>
+        <w:autoSpaceDE w:val="0"/>
+        <w:autoSpaceDN w:val="0"/>
+        <w:adjustRightInd w:val="0"/>
+        <w:spacing w:after="160"/>
+        <w:jc w:val="center"/>
+        <w:rPr>
+          <w:rFonts w:ascii="Baskerville" w:hAnsi="Baskerville" w:cs="Baskerville"/>
+          <w:color w:val="493320"/>
+          <w:sz w:val="36"/>
+          <w:szCs w:val="36"/>
+        </w:rPr>
       </w:pPr>
       <w:r>
         <w:rPr>
-          <w:rtl w:val="0"/>
+          <w:rFonts w:ascii="Baskerville" w:hAnsi="Baskerville" w:cs="Baskerville"/>
+          <w:color w:val="493320"/>
+          <w:sz w:val="36"/>
+          <w:szCs w:val="36"/>
         </w:rPr>
-        <w:t xml:space="preserve">Bullet Hell </w:t>
-      </w:r>
-      <w:r>
-        <w:rPr>
-          <w:rtl w:val="0"/>
-        </w:rPr>
-        <w:t xml:space="preserve">— </w:t>
-      </w:r>
-      <w:r>
-        <w:rPr>
-          <w:rtl w:val="0"/>
-        </w:rPr>
-        <w:t>Name Not Final</w:t>
+        <w:t>Bullet Hell — Name Not Final</w:t>
       </w:r>
     </w:p>
     <w:p>
       <w:pPr>
-        <w:pStyle w:val="Subheading"/>
-        <w:bidi w:val="0"/>
+        <w:widowControl w:val="0"/>
+        <w:pBdr>
+          <w:top w:val="none" w:sz="0" w:space="0" w:color="auto"/>
+          <w:left w:val="none" w:sz="0" w:space="0" w:color="auto"/>
+          <w:bottom w:val="none" w:sz="0" w:space="0" w:color="auto"/>
+          <w:right w:val="none" w:sz="0" w:space="0" w:color="auto"/>
+          <w:between w:val="none" w:sz="0" w:space="0" w:color="auto"/>
+          <w:bar w:val="none" w:sz="0" w:color="auto"/>
+        </w:pBdr>
+        <w:tabs>
+          <w:tab w:val="left" w:pos="560"/>
+          <w:tab w:val="left" w:pos="1120"/>
+          <w:tab w:val="left" w:pos="1680"/>
+          <w:tab w:val="left" w:pos="2240"/>
+          <w:tab w:val="left" w:pos="2800"/>
+          <w:tab w:val="left" w:pos="3360"/>
+          <w:tab w:val="left" w:pos="3920"/>
+          <w:tab w:val="left" w:pos="4480"/>
+          <w:tab w:val="left" w:pos="5040"/>
+          <w:tab w:val="left" w:pos="5600"/>
+          <w:tab w:val="left" w:pos="6160"/>
+          <w:tab w:val="left" w:pos="6720"/>
+        </w:tabs>
+        <w:autoSpaceDE w:val="0"/>
+        <w:autoSpaceDN w:val="0"/>
+        <w:adjustRightInd w:val="0"/>
+        <w:spacing w:after="160"/>
+        <w:jc w:val="center"/>
+        <w:rPr>
+          <w:rFonts w:ascii="Baskerville" w:hAnsi="Baskerville" w:cs="Baskerville"/>
+          <w:color w:val="493320"/>
+          <w:sz w:val="36"/>
+          <w:szCs w:val="36"/>
+        </w:rPr>
       </w:pPr>
       <w:r>
         <w:rPr>
-          <w:rtl w:val="0"/>
+          <w:rFonts w:ascii="Baskerville" w:hAnsi="Baskerville" w:cs="Baskerville"/>
+          <w:color w:val="493320"/>
+          <w:sz w:val="36"/>
+          <w:szCs w:val="36"/>
         </w:rPr>
         <w:t>Justin Belair-Payne &amp; Raymond Micheau</w:t>
       </w:r>
     </w:p>
     <w:p>
-      <w:pPr>
-        <w:pStyle w:val="Body"/>
-        <w:bidi w:val="0"/>
-      </w:pPr>
       <w:r>
         <w:rPr>
-          <w:rtl w:val="0"/>
+          <w:rFonts w:ascii="Baskerville" w:hAnsi="Baskerville" w:cs="Baskerville"/>
+          <w:color w:val="000000"/>
         </w:rPr>
-        <w:t xml:space="preserve">This game is a top-down bullet hell style game in the vain of Ikaruga, Geometry Wars, Raiden, etc. There will be multiple levels, starting off simply and growing to become more complex as the player completes each level. With boss levels that use advanced AI to try and defeat the player and require advanced skills to beat. Adding in obstacles and enemies as the player gets further and further in. The player will be able to choose and outfit their ship with multiple abilities, allowing them to play it with their own styles. Be it with missiles, lasers, or bullets. Multiplayer will be included as Co-op/Competitive modes. Where the players will either work to complete each level in succession or play in an endless mode. Or work towards each other to fight to the death in an arena style combat mode. </w:t>
+        <w:t xml:space="preserve">This game is a top-down bullet hell style game in the vain of </w:t>
       </w:r>
+      <w:proofErr w:type="spellStart"/>
+      <w:r>
+        <w:rPr>
+          <w:rFonts w:ascii="Baskerville" w:hAnsi="Baskerville" w:cs="Baskerville"/>
+          <w:color w:val="000000"/>
+        </w:rPr>
+        <w:t>Ikaruga</w:t>
+      </w:r>
+      <w:proofErr w:type="spellEnd"/>
+      <w:r>
+        <w:rPr>
+          <w:rFonts w:ascii="Baskerville" w:hAnsi="Baskerville" w:cs="Baskerville"/>
+          <w:color w:val="000000"/>
+        </w:rPr>
+        <w:t>, Geometry Wars, Raiden, etc. There will be multiple levels, starting off simply and growing to become more complex as the player completes each level. With boss levels that use advanced AI to try and defeat the player and require advanced skills to beat. Adding in obstacles and enemies as the player gets further and further in. The player will be able to choose and outfit their ship with multiple abilities, allowing them to play it with their own styles. Be it with missiles, lasers, or bullets. Multiplayer will be included as Co-op/Competitive modes. Where the players will either work to complete each level in succession or play in an endless mode. Or work towards each other to fight to the death in an arena style combat mode.</w:t>
+      </w:r>
+      <w:bookmarkStart w:id="0" w:name="_GoBack"/>
+      <w:bookmarkEnd w:id="0"/>
     </w:p>
     <w:sectPr>
-      <w:headerReference w:type="default" r:id="rId4"/>
-      <w:footerReference w:type="default" r:id="rId5"/>
-      <w:pgSz w:w="12240" w:h="15840" w:orient="portrait"/>
-      <w:pgMar w:top="1440" w:right="1440" w:bottom="1440" w:left="1440" w:header="720" w:footer="720"/>
-      <w:bidi w:val="0"/>
+      <w:headerReference w:type="default" r:id="rId6"/>
+      <w:footerReference w:type="default" r:id="rId7"/>
+      <w:pgSz w:w="12240" w:h="15840"/>
+      <w:pgMar w:top="1440" w:right="1440" w:bottom="1440" w:left="1440" w:header="720" w:footer="720" w:gutter="0"/>
+      <w:cols w:space="720"/>
     </w:sectPr>
   </w:body>
 </w:document>
 </file>
 
+<file path=word/endnotes.xml><?xml version="1.0" encoding="utf-8"?>
+<w:endnotes xmlns:wpc="http://schemas.microsoft.com/office/word/2010/wordprocessingCanvas" xmlns:mo="http://schemas.microsoft.com/office/mac/office/2008/main" xmlns:mc="http://schemas.openxmlformats.org/markup-compatibility/2006" xmlns:mv="urn:schemas-microsoft-com:mac:vml" xmlns:o="urn:schemas-microsoft-com:office:office" xmlns:r="http://schemas.openxmlformats.org/officeDocument/2006/relationships" xmlns:m="http://schemas.openxmlformats.org/officeDocument/2006/math" xmlns:v="urn:schemas-microsoft-com:vml" xmlns:wp14="http://schemas.microsoft.com/office/word/2010/wordprocessingDrawing" xmlns:wp="http://schemas.openxmlformats.org/drawingml/2006/wordprocessingDrawing" xmlns:w10="urn:schemas-microsoft-com:office:word" xmlns:w="http://schemas.openxmlformats.org/wordprocessingml/2006/main" xmlns:w14="http://schemas.microsoft.com/office/word/2010/wordml" xmlns:w15="http://schemas.microsoft.com/office/word/2012/wordml" xmlns:wpg="http://schemas.microsoft.com/office/word/2010/wordprocessingGroup" xmlns:wpi="http://schemas.microsoft.com/office/word/2010/wordprocessingInk" xmlns:wne="http://schemas.microsoft.com/office/word/2006/wordml" xmlns:wps="http://schemas.microsoft.com/office/word/2010/wordprocessingShape" mc:Ignorable="w14 w15 wp14">
+  <w:endnote w:type="separator" w:id="-1">
+    <w:p>
+      <w:r>
+        <w:separator/>
+      </w:r>
+    </w:p>
+  </w:endnote>
+  <w:endnote w:type="continuationSeparator" w:id="0">
+    <w:p>
+      <w:r>
+        <w:continuationSeparator/>
+      </w:r>
+    </w:p>
+  </w:endnote>
+</w:endnotes>
+</file>
+
 <file path=word/footer1.xml><?xml version="1.0" encoding="utf-8"?>
-<w:ftr xmlns:r="http://schemas.openxmlformats.org/officeDocument/2006/relationships" xmlns:wp="http://schemas.openxmlformats.org/drawingml/2006/wordprocessingDrawing" xmlns:w="http://schemas.openxmlformats.org/wordprocessingml/2006/main" xmlns:w10="urn:schemas-microsoft-com:office:word" xmlns:w14="http://schemas.microsoft.com/office/word/2010/wordml" xmlns:wps="http://schemas.microsoft.com/office/word/2010/wordprocessingShape" xmlns:wpg="http://schemas.microsoft.com/office/word/2010/wordprocessingGroup" xmlns:mc="http://schemas.openxmlformats.org/markup-compatibility/2006" xmlns:v="urn:schemas-microsoft-com:vml" xmlns:o="urn:schemas-microsoft-com:office:office" mc:Ignorable="w14">
+<w:ftr xmlns:wpc="http://schemas.microsoft.com/office/word/2010/wordprocessingCanvas" xmlns:mo="http://schemas.microsoft.com/office/mac/office/2008/main" xmlns:mc="http://schemas.openxmlformats.org/markup-compatibility/2006" xmlns:mv="urn:schemas-microsoft-com:mac:vml" xmlns:o="urn:schemas-microsoft-com:office:office" xmlns:r="http://schemas.openxmlformats.org/officeDocument/2006/relationships" xmlns:m="http://schemas.openxmlformats.org/officeDocument/2006/math" xmlns:v="urn:schemas-microsoft-com:vml" xmlns:wp14="http://schemas.microsoft.com/office/word/2010/wordprocessingDrawing" xmlns:wp="http://schemas.openxmlformats.org/drawingml/2006/wordprocessingDrawing" xmlns:w10="urn:schemas-microsoft-com:office:word" xmlns:w="http://schemas.openxmlformats.org/wordprocessingml/2006/main" xmlns:w14="http://schemas.microsoft.com/office/word/2010/wordml" xmlns:w15="http://schemas.microsoft.com/office/word/2012/wordml" xmlns:wpg="http://schemas.microsoft.com/office/word/2010/wordprocessingGroup" xmlns:wpi="http://schemas.microsoft.com/office/word/2010/wordprocessingInk" xmlns:wne="http://schemas.microsoft.com/office/word/2006/wordml" xmlns:wps="http://schemas.microsoft.com/office/word/2010/wordprocessingShape" mc:Ignorable="w14 w15 wp14">
   <w:p>
     <w:pPr>
-      <w:pStyle w:val="Header &amp; Footer"/>
+      <w:pStyle w:val="HeaderFooter"/>
       <w:tabs>
+        <w:tab w:val="clear" w:pos="9020"/>
         <w:tab w:val="center" w:pos="4680"/>
         <w:tab w:val="right" w:pos="9360"/>
-        <w:tab w:val="clear" w:pos="9020"/>
       </w:tabs>
-      <w:jc w:val="left"/>
     </w:pPr>
     <w:r>
-      <w:rPr>
-        <w:rtl w:val="0"/>
-      </w:rPr>
       <w:t>Geology 101 Report</w:t>
     </w:r>
     <w:r>
       <w:tab/>
+    </w:r>
+    <w:r>
       <w:tab/>
     </w:r>
     <w:r>
-      <w:rPr/>
-      <w:fldChar w:fldCharType="begin" w:fldLock="0"/>
+      <w:fldChar w:fldCharType="begin"/>
     </w:r>
     <w:r>
       <w:instrText xml:space="preserve"> PAGE </w:instrText>
     </w:r>
     <w:r>
-      <w:rPr/>
-      <w:fldChar w:fldCharType="separate" w:fldLock="0"/>
+      <w:fldChar w:fldCharType="separate"/>
     </w:r>
     <w:r>
+      <w:rPr>
+        <w:noProof/>
+      </w:rPr>
       <w:t>1</w:t>
     </w:r>
     <w:r>
-      <w:rPr/>
-      <w:fldChar w:fldCharType="end" w:fldLock="0"/>
+      <w:fldChar w:fldCharType="end"/>
     </w:r>
   </w:p>
 </w:ftr>
 </file>
 
+<file path=word/footnotes.xml><?xml version="1.0" encoding="utf-8"?>
+<w:footnotes xmlns:wpc="http://schemas.microsoft.com/office/word/2010/wordprocessingCanvas" xmlns:mo="http://schemas.microsoft.com/office/mac/office/2008/main" xmlns:mc="http://schemas.openxmlformats.org/markup-compatibility/2006" xmlns:mv="urn:schemas-microsoft-com:mac:vml" xmlns:o="urn:schemas-microsoft-com:office:office" xmlns:r="http://schemas.openxmlformats.org/officeDocument/2006/relationships" xmlns:m="http://schemas.openxmlformats.org/officeDocument/2006/math" xmlns:v="urn:schemas-microsoft-com:vml" xmlns:wp14="http://schemas.microsoft.com/office/word/2010/wordprocessingDrawing" xmlns:wp="http://schemas.openxmlformats.org/drawingml/2006/wordprocessingDrawing" xmlns:w10="urn:schemas-microsoft-com:office:word" xmlns:w="http://schemas.openxmlformats.org/wordprocessingml/2006/main" xmlns:w14="http://schemas.microsoft.com/office/word/2010/wordml" xmlns:w15="http://schemas.microsoft.com/office/word/2012/wordml" xmlns:wpg="http://schemas.microsoft.com/office/word/2010/wordprocessingGroup" xmlns:wpi="http://schemas.microsoft.com/office/word/2010/wordprocessingInk" xmlns:wne="http://schemas.microsoft.com/office/word/2006/wordml" xmlns:wps="http://schemas.microsoft.com/office/word/2010/wordprocessingShape" mc:Ignorable="w14 w15 wp14">
+  <w:footnote w:type="separator" w:id="-1">
+    <w:p>
+      <w:r>
+        <w:separator/>
+      </w:r>
+    </w:p>
+  </w:footnote>
+  <w:footnote w:type="continuationSeparator" w:id="0">
+    <w:p>
+      <w:r>
+        <w:continuationSeparator/>
+      </w:r>
+    </w:p>
+  </w:footnote>
+</w:footnotes>
+</file>
+
 <file path=word/header1.xml><?xml version="1.0" encoding="utf-8"?>
-<w:hdr xmlns:r="http://schemas.openxmlformats.org/officeDocument/2006/relationships" xmlns:wp="http://schemas.openxmlformats.org/drawingml/2006/wordprocessingDrawing" xmlns:w="http://schemas.openxmlformats.org/wordprocessingml/2006/main" xmlns:w10="urn:schemas-microsoft-com:office:word" xmlns:w14="http://schemas.microsoft.com/office/word/2010/wordml" xmlns:wps="http://schemas.microsoft.com/office/word/2010/wordprocessingShape" xmlns:wpg="http://schemas.microsoft.com/office/word/2010/wordprocessingGroup" xmlns:mc="http://schemas.openxmlformats.org/markup-compatibility/2006" xmlns:v="urn:schemas-microsoft-com:vml" xmlns:o="urn:schemas-microsoft-com:office:office" mc:Ignorable="w14">
-  <w:p>
-    <w:r/>
-  </w:p>
+<w:hdr xmlns:wpc="http://schemas.microsoft.com/office/word/2010/wordprocessingCanvas" xmlns:mo="http://schemas.microsoft.com/office/mac/office/2008/main" xmlns:mc="http://schemas.openxmlformats.org/markup-compatibility/2006" xmlns:mv="urn:schemas-microsoft-com:mac:vml" xmlns:o="urn:schemas-microsoft-com:office:office" xmlns:r="http://schemas.openxmlformats.org/officeDocument/2006/relationships" xmlns:m="http://schemas.openxmlformats.org/officeDocument/2006/math" xmlns:v="urn:schemas-microsoft-com:vml" xmlns:wp14="http://schemas.microsoft.com/office/word/2010/wordprocessingDrawing" xmlns:wp="http://schemas.openxmlformats.org/drawingml/2006/wordprocessingDrawing" xmlns:w10="urn:schemas-microsoft-com:office:word" xmlns:w="http://schemas.openxmlformats.org/wordprocessingml/2006/main" xmlns:w14="http://schemas.microsoft.com/office/word/2010/wordml" xmlns:w15="http://schemas.microsoft.com/office/word/2012/wordml" xmlns:wpg="http://schemas.microsoft.com/office/word/2010/wordprocessingGroup" xmlns:wpi="http://schemas.microsoft.com/office/word/2010/wordprocessingInk" xmlns:wne="http://schemas.microsoft.com/office/word/2006/wordml" xmlns:wps="http://schemas.microsoft.com/office/word/2010/wordprocessingShape" mc:Ignorable="w14 w15 wp14">
+  <w:p/>
 </w:hdr>
 </file>
 
 <file path=word/styles.xml><?xml version="1.0" encoding="utf-8"?>
-<w:styles xmlns:w="http://schemas.openxmlformats.org/wordprocessingml/2006/main" xmlns:mc="http://schemas.openxmlformats.org/markup-compatibility/2006" xmlns:w14="http://schemas.microsoft.com/office/word/2010/wordml" mc:Ignorable="w14">
+<w:styles xmlns:mc="http://schemas.openxmlformats.org/markup-compatibility/2006" xmlns:r="http://schemas.openxmlformats.org/officeDocument/2006/relationships" xmlns:w="http://schemas.openxmlformats.org/wordprocessingml/2006/main" xmlns:w14="http://schemas.microsoft.com/office/word/2010/wordml" xmlns:w15="http://schemas.microsoft.com/office/word/2012/wordml" mc:Ignorable="w14 w15">
   <w:docDefaults>
     <w:rPrDefault>
       <w:rPr>
-        <w:rFonts w:ascii="Times New Roman" w:cs="Times New Roman" w:hAnsi="Times New Roman" w:eastAsia="Arial Unicode MS"/>
-        <w:b w:val="0"/>
-        <w:bCs w:val="0"/>
-        <w:i w:val="0"/>
-        <w:iCs w:val="0"/>
-        <w:caps w:val="0"/>
-        <w:smallCaps w:val="0"/>
-        <w:strike w:val="0"/>
-        <w:dstrike w:val="0"/>
-        <w:outline w:val="0"/>
-        <w:emboss w:val="0"/>
-        <w:imprint w:val="0"/>
-        <w:vanish w:val="0"/>
-        <w:color w:val="auto"/>
-        <w:spacing w:val="0"/>
-        <w:w w:val="100"/>
-        <w:kern w:val="0"/>
-        <w:position w:val="0"/>
-        <w:sz w:val="20"/>
-        <w:szCs w:val="20"/>
-        <w:u w:val="none" w:color="auto"/>
+        <w:rFonts w:ascii="Times New Roman" w:eastAsia="Arial Unicode MS" w:hAnsi="Times New Roman" w:cs="Times New Roman"/>
         <w:bdr w:val="nil"/>
-        <w:vertAlign w:val="baseline"/>
-        <w:lang/>
+        <w:lang w:val="en-US" w:eastAsia="en-US" w:bidi="ar-SA"/>
       </w:rPr>
     </w:rPrDefault>
     <w:pPrDefault>
       <w:pPr>
-        <w:keepNext w:val="0"/>
-        <w:keepLines w:val="0"/>
-        <w:pageBreakBefore w:val="0"/>
-        <w:framePr w:anchorLock="0" w:w="0" w:h="0" w:vSpace="0" w:hSpace="0" w:xAlign="left" w:y="0" w:hRule="exact" w:vAnchor="margin"/>
-        <w:widowControl w:val="1"/>
-        <w:numPr>
-          <w:ilvl w:val="0"/>
-          <w:numId w:val="0"/>
-        </w:numPr>
-        <w:suppressLineNumbers w:val="0"/>
         <w:pBdr>
           <w:top w:val="nil"/>
           <w:left w:val="nil"/>
@@ -176,28 +290,426 @@
           <w:between w:val="nil"/>
           <w:bar w:val="nil"/>
         </w:pBdr>
-        <w:shd w:val="clear" w:color="auto" w:fill="auto"/>
-        <w:suppressAutoHyphens w:val="0"/>
-        <w:spacing w:before="0" w:beforeAutospacing="0" w:after="0" w:afterAutospacing="0" w:line="240" w:lineRule="auto"/>
-        <w:ind w:left="0" w:right="0" w:firstLine="0"/>
-        <w:jc w:val="left"/>
-        <w:outlineLvl w:val="9"/>
       </w:pPr>
     </w:pPrDefault>
   </w:docDefaults>
+  <w:latentStyles w:defLockedState="0" w:defUIPriority="99" w:defSemiHidden="0" w:defUnhideWhenUsed="0" w:defQFormat="0" w:count="382">
+    <w:lsdException w:name="Normal" w:uiPriority="0" w:qFormat="1"/>
+    <w:lsdException w:name="heading 1" w:uiPriority="9" w:qFormat="1"/>
+    <w:lsdException w:name="heading 2" w:semiHidden="1" w:uiPriority="9" w:unhideWhenUsed="1" w:qFormat="1"/>
+    <w:lsdException w:name="heading 3" w:semiHidden="1" w:uiPriority="9" w:unhideWhenUsed="1" w:qFormat="1"/>
+    <w:lsdException w:name="heading 4" w:semiHidden="1" w:uiPriority="9" w:unhideWhenUsed="1" w:qFormat="1"/>
+    <w:lsdException w:name="heading 5" w:semiHidden="1" w:uiPriority="9" w:unhideWhenUsed="1" w:qFormat="1"/>
+    <w:lsdException w:name="heading 6" w:semiHidden="1" w:uiPriority="9" w:unhideWhenUsed="1" w:qFormat="1"/>
+    <w:lsdException w:name="heading 7" w:semiHidden="1" w:uiPriority="9" w:unhideWhenUsed="1" w:qFormat="1"/>
+    <w:lsdException w:name="heading 8" w:semiHidden="1" w:uiPriority="9" w:unhideWhenUsed="1" w:qFormat="1"/>
+    <w:lsdException w:name="heading 9" w:semiHidden="1" w:uiPriority="9" w:unhideWhenUsed="1" w:qFormat="1"/>
+    <w:lsdException w:name="index 1" w:semiHidden="1" w:unhideWhenUsed="1"/>
+    <w:lsdException w:name="index 2" w:semiHidden="1" w:unhideWhenUsed="1"/>
+    <w:lsdException w:name="index 3" w:semiHidden="1" w:unhideWhenUsed="1"/>
+    <w:lsdException w:name="index 4" w:semiHidden="1" w:unhideWhenUsed="1"/>
+    <w:lsdException w:name="index 5" w:semiHidden="1" w:unhideWhenUsed="1"/>
+    <w:lsdException w:name="index 6" w:semiHidden="1" w:unhideWhenUsed="1"/>
+    <w:lsdException w:name="index 7" w:semiHidden="1" w:unhideWhenUsed="1"/>
+    <w:lsdException w:name="index 8" w:semiHidden="1" w:unhideWhenUsed="1"/>
+    <w:lsdException w:name="index 9" w:semiHidden="1" w:unhideWhenUsed="1"/>
+    <w:lsdException w:name="toc 1" w:semiHidden="1" w:uiPriority="39" w:unhideWhenUsed="1"/>
+    <w:lsdException w:name="toc 2" w:semiHidden="1" w:uiPriority="39" w:unhideWhenUsed="1"/>
+    <w:lsdException w:name="toc 3" w:semiHidden="1" w:uiPriority="39" w:unhideWhenUsed="1"/>
+    <w:lsdException w:name="toc 4" w:semiHidden="1" w:uiPriority="39" w:unhideWhenUsed="1"/>
+    <w:lsdException w:name="toc 5" w:semiHidden="1" w:uiPriority="39" w:unhideWhenUsed="1"/>
+    <w:lsdException w:name="toc 6" w:semiHidden="1" w:uiPriority="39" w:unhideWhenUsed="1"/>
+    <w:lsdException w:name="toc 7" w:semiHidden="1" w:uiPriority="39" w:unhideWhenUsed="1"/>
+    <w:lsdException w:name="toc 8" w:semiHidden="1" w:uiPriority="39" w:unhideWhenUsed="1"/>
+    <w:lsdException w:name="toc 9" w:semiHidden="1" w:uiPriority="39" w:unhideWhenUsed="1"/>
+    <w:lsdException w:name="Normal Indent" w:semiHidden="1" w:unhideWhenUsed="1"/>
+    <w:lsdException w:name="footnote text" w:semiHidden="1" w:unhideWhenUsed="1"/>
+    <w:lsdException w:name="annotation text" w:semiHidden="1" w:unhideWhenUsed="1"/>
+    <w:lsdException w:name="header" w:semiHidden="1" w:unhideWhenUsed="1"/>
+    <w:lsdException w:name="footer" w:semiHidden="1" w:unhideWhenUsed="1"/>
+    <w:lsdException w:name="index heading" w:semiHidden="1" w:unhideWhenUsed="1"/>
+    <w:lsdException w:name="caption" w:semiHidden="1" w:uiPriority="35" w:unhideWhenUsed="1" w:qFormat="1"/>
+    <w:lsdException w:name="table of figures" w:semiHidden="1" w:unhideWhenUsed="1"/>
+    <w:lsdException w:name="envelope address" w:semiHidden="1" w:unhideWhenUsed="1"/>
+    <w:lsdException w:name="envelope return" w:semiHidden="1" w:unhideWhenUsed="1"/>
+    <w:lsdException w:name="footnote reference" w:semiHidden="1" w:unhideWhenUsed="1"/>
+    <w:lsdException w:name="annotation reference" w:semiHidden="1" w:unhideWhenUsed="1"/>
+    <w:lsdException w:name="line number" w:semiHidden="1" w:unhideWhenUsed="1"/>
+    <w:lsdException w:name="page number" w:semiHidden="1" w:unhideWhenUsed="1"/>
+    <w:lsdException w:name="endnote reference" w:semiHidden="1" w:unhideWhenUsed="1"/>
+    <w:lsdException w:name="endnote text" w:semiHidden="1" w:unhideWhenUsed="1"/>
+    <w:lsdException w:name="table of authorities" w:semiHidden="1" w:unhideWhenUsed="1"/>
+    <w:lsdException w:name="macro" w:semiHidden="1" w:unhideWhenUsed="1"/>
+    <w:lsdException w:name="toa heading" w:semiHidden="1" w:unhideWhenUsed="1"/>
+    <w:lsdException w:name="List" w:semiHidden="1" w:unhideWhenUsed="1"/>
+    <w:lsdException w:name="List Bullet" w:semiHidden="1" w:unhideWhenUsed="1"/>
+    <w:lsdException w:name="List Number" w:semiHidden="1" w:unhideWhenUsed="1"/>
+    <w:lsdException w:name="List 2" w:semiHidden="1" w:unhideWhenUsed="1"/>
+    <w:lsdException w:name="List 3" w:semiHidden="1" w:unhideWhenUsed="1"/>
+    <w:lsdException w:name="List 4" w:semiHidden="1" w:unhideWhenUsed="1"/>
+    <w:lsdException w:name="List 5" w:semiHidden="1" w:unhideWhenUsed="1"/>
+    <w:lsdException w:name="List Bullet 2" w:semiHidden="1" w:unhideWhenUsed="1"/>
+    <w:lsdException w:name="List Bullet 3" w:semiHidden="1" w:unhideWhenUsed="1"/>
+    <w:lsdException w:name="List Bullet 4" w:semiHidden="1" w:unhideWhenUsed="1"/>
+    <w:lsdException w:name="List Bullet 5" w:semiHidden="1" w:unhideWhenUsed="1"/>
+    <w:lsdException w:name="List Number 2" w:semiHidden="1" w:unhideWhenUsed="1"/>
+    <w:lsdException w:name="List Number 3" w:semiHidden="1" w:unhideWhenUsed="1"/>
+    <w:lsdException w:name="List Number 4" w:semiHidden="1" w:unhideWhenUsed="1"/>
+    <w:lsdException w:name="List Number 5" w:semiHidden="1" w:unhideWhenUsed="1"/>
+    <w:lsdException w:name="Title" w:uiPriority="10" w:qFormat="1"/>
+    <w:lsdException w:name="Closing" w:semiHidden="1" w:unhideWhenUsed="1"/>
+    <w:lsdException w:name="Signature" w:semiHidden="1" w:unhideWhenUsed="1"/>
+    <w:lsdException w:name="Default Paragraph Font" w:semiHidden="1" w:uiPriority="1" w:unhideWhenUsed="1"/>
+    <w:lsdException w:name="Body Text" w:semiHidden="1" w:unhideWhenUsed="1"/>
+    <w:lsdException w:name="Body Text Indent" w:semiHidden="1" w:unhideWhenUsed="1"/>
+    <w:lsdException w:name="List Continue" w:semiHidden="1" w:unhideWhenUsed="1"/>
+    <w:lsdException w:name="List Continue 2" w:semiHidden="1" w:unhideWhenUsed="1"/>
+    <w:lsdException w:name="List Continue 3" w:semiHidden="1" w:unhideWhenUsed="1"/>
+    <w:lsdException w:name="List Continue 4" w:semiHidden="1" w:unhideWhenUsed="1"/>
+    <w:lsdException w:name="List Continue 5" w:semiHidden="1" w:unhideWhenUsed="1"/>
+    <w:lsdException w:name="Message Header" w:semiHidden="1" w:unhideWhenUsed="1"/>
+    <w:lsdException w:name="Subtitle" w:uiPriority="11" w:qFormat="1"/>
+    <w:lsdException w:name="Salutation" w:semiHidden="1" w:unhideWhenUsed="1"/>
+    <w:lsdException w:name="Date" w:semiHidden="1" w:unhideWhenUsed="1"/>
+    <w:lsdException w:name="Body Text First Indent" w:semiHidden="1" w:unhideWhenUsed="1"/>
+    <w:lsdException w:name="Body Text First Indent 2" w:semiHidden="1" w:unhideWhenUsed="1"/>
+    <w:lsdException w:name="Note Heading" w:semiHidden="1" w:unhideWhenUsed="1"/>
+    <w:lsdException w:name="Body Text 2" w:semiHidden="1" w:unhideWhenUsed="1"/>
+    <w:lsdException w:name="Body Text 3" w:semiHidden="1" w:unhideWhenUsed="1"/>
+    <w:lsdException w:name="Body Text Indent 2" w:semiHidden="1" w:unhideWhenUsed="1"/>
+    <w:lsdException w:name="Body Text Indent 3" w:semiHidden="1" w:unhideWhenUsed="1"/>
+    <w:lsdException w:name="Block Text" w:semiHidden="1" w:unhideWhenUsed="1"/>
+    <w:lsdException w:name="Hyperlink" w:semiHidden="1" w:unhideWhenUsed="1"/>
+    <w:lsdException w:name="FollowedHyperlink" w:semiHidden="1" w:unhideWhenUsed="1"/>
+    <w:lsdException w:name="Strong" w:uiPriority="22" w:qFormat="1"/>
+    <w:lsdException w:name="Emphasis" w:uiPriority="20" w:qFormat="1"/>
+    <w:lsdException w:name="Document Map" w:semiHidden="1" w:unhideWhenUsed="1"/>
+    <w:lsdException w:name="Plain Text" w:semiHidden="1" w:unhideWhenUsed="1"/>
+    <w:lsdException w:name="E-mail Signature" w:semiHidden="1" w:unhideWhenUsed="1"/>
+    <w:lsdException w:name="HTML Top of Form" w:semiHidden="1" w:unhideWhenUsed="1"/>
+    <w:lsdException w:name="HTML Bottom of Form" w:semiHidden="1" w:unhideWhenUsed="1"/>
+    <w:lsdException w:name="Normal (Web)" w:semiHidden="1" w:unhideWhenUsed="1"/>
+    <w:lsdException w:name="HTML Acronym" w:semiHidden="1" w:unhideWhenUsed="1"/>
+    <w:lsdException w:name="HTML Address" w:semiHidden="1" w:unhideWhenUsed="1"/>
+    <w:lsdException w:name="HTML Cite" w:semiHidden="1" w:unhideWhenUsed="1"/>
+    <w:lsdException w:name="HTML Code" w:semiHidden="1" w:unhideWhenUsed="1"/>
+    <w:lsdException w:name="HTML Definition" w:semiHidden="1" w:unhideWhenUsed="1"/>
+    <w:lsdException w:name="HTML Keyboard" w:semiHidden="1" w:unhideWhenUsed="1"/>
+    <w:lsdException w:name="HTML Preformatted" w:semiHidden="1" w:unhideWhenUsed="1"/>
+    <w:lsdException w:name="HTML Sample" w:semiHidden="1" w:unhideWhenUsed="1"/>
+    <w:lsdException w:name="HTML Typewriter" w:semiHidden="1" w:unhideWhenUsed="1"/>
+    <w:lsdException w:name="HTML Variable" w:semiHidden="1" w:unhideWhenUsed="1"/>
+    <w:lsdException w:name="Normal Table" w:semiHidden="1" w:unhideWhenUsed="1"/>
+    <w:lsdException w:name="annotation subject" w:semiHidden="1" w:unhideWhenUsed="1"/>
+    <w:lsdException w:name="No List" w:semiHidden="1" w:unhideWhenUsed="1"/>
+    <w:lsdException w:name="Outline List 1" w:semiHidden="1" w:unhideWhenUsed="1"/>
+    <w:lsdException w:name="Outline List 2" w:semiHidden="1" w:unhideWhenUsed="1"/>
+    <w:lsdException w:name="Outline List 3" w:semiHidden="1" w:unhideWhenUsed="1"/>
+    <w:lsdException w:name="Table Simple 1" w:semiHidden="1" w:unhideWhenUsed="1"/>
+    <w:lsdException w:name="Table Simple 2" w:semiHidden="1" w:unhideWhenUsed="1"/>
+    <w:lsdException w:name="Table Simple 3" w:semiHidden="1" w:unhideWhenUsed="1"/>
+    <w:lsdException w:name="Table Classic 1" w:semiHidden="1" w:unhideWhenUsed="1"/>
+    <w:lsdException w:name="Table Classic 2" w:semiHidden="1" w:unhideWhenUsed="1"/>
+    <w:lsdException w:name="Table Classic 3" w:semiHidden="1" w:unhideWhenUsed="1"/>
+    <w:lsdException w:name="Table Classic 4" w:semiHidden="1" w:unhideWhenUsed="1"/>
+    <w:lsdException w:name="Table Colorful 1" w:semiHidden="1" w:unhideWhenUsed="1"/>
+    <w:lsdException w:name="Table Colorful 2" w:semiHidden="1" w:unhideWhenUsed="1"/>
+    <w:lsdException w:name="Table Colorful 3" w:semiHidden="1" w:unhideWhenUsed="1"/>
+    <w:lsdException w:name="Table Columns 1" w:semiHidden="1" w:unhideWhenUsed="1"/>
+    <w:lsdException w:name="Table Columns 2" w:semiHidden="1" w:unhideWhenUsed="1"/>
+    <w:lsdException w:name="Table Columns 3" w:semiHidden="1" w:unhideWhenUsed="1"/>
+    <w:lsdException w:name="Table Columns 4" w:semiHidden="1" w:unhideWhenUsed="1"/>
+    <w:lsdException w:name="Table Columns 5" w:semiHidden="1" w:unhideWhenUsed="1"/>
+    <w:lsdException w:name="Table Grid 1" w:semiHidden="1" w:unhideWhenUsed="1"/>
+    <w:lsdException w:name="Table Grid 2" w:semiHidden="1" w:unhideWhenUsed="1"/>
+    <w:lsdException w:name="Table Grid 3" w:semiHidden="1" w:unhideWhenUsed="1"/>
+    <w:lsdException w:name="Table Grid 4" w:semiHidden="1" w:unhideWhenUsed="1"/>
+    <w:lsdException w:name="Table Grid 5" w:semiHidden="1" w:unhideWhenUsed="1"/>
+    <w:lsdException w:name="Table Grid 6" w:semiHidden="1" w:unhideWhenUsed="1"/>
+    <w:lsdException w:name="Table Grid 7" w:semiHidden="1" w:unhideWhenUsed="1"/>
+    <w:lsdException w:name="Table Grid 8" w:semiHidden="1" w:unhideWhenUsed="1"/>
+    <w:lsdException w:name="Table List 1" w:semiHidden="1" w:unhideWhenUsed="1"/>
+    <w:lsdException w:name="Table List 2" w:semiHidden="1" w:unhideWhenUsed="1"/>
+    <w:lsdException w:name="Table List 3" w:semiHidden="1" w:unhideWhenUsed="1"/>
+    <w:lsdException w:name="Table List 4" w:semiHidden="1" w:unhideWhenUsed="1"/>
+    <w:lsdException w:name="Table List 5" w:semiHidden="1" w:unhideWhenUsed="1"/>
+    <w:lsdException w:name="Table List 6" w:semiHidden="1" w:unhideWhenUsed="1"/>
+    <w:lsdException w:name="Table List 7" w:semiHidden="1" w:unhideWhenUsed="1"/>
+    <w:lsdException w:name="Table List 8" w:semiHidden="1" w:unhideWhenUsed="1"/>
+    <w:lsdException w:name="Table 3D effects 1" w:semiHidden="1" w:unhideWhenUsed="1"/>
+    <w:lsdException w:name="Table 3D effects 2" w:semiHidden="1" w:unhideWhenUsed="1"/>
+    <w:lsdException w:name="Table 3D effects 3" w:semiHidden="1" w:unhideWhenUsed="1"/>
+    <w:lsdException w:name="Table Contemporary" w:semiHidden="1" w:unhideWhenUsed="1"/>
+    <w:lsdException w:name="Table Elegant" w:semiHidden="1" w:unhideWhenUsed="1"/>
+    <w:lsdException w:name="Table Professional" w:semiHidden="1" w:unhideWhenUsed="1"/>
+    <w:lsdException w:name="Table Subtle 1" w:semiHidden="1" w:unhideWhenUsed="1"/>
+    <w:lsdException w:name="Table Subtle 2" w:semiHidden="1" w:unhideWhenUsed="1"/>
+    <w:lsdException w:name="Table Web 1" w:semiHidden="1" w:unhideWhenUsed="1"/>
+    <w:lsdException w:name="Table Web 2" w:semiHidden="1" w:unhideWhenUsed="1"/>
+    <w:lsdException w:name="Table Web 3" w:semiHidden="1" w:unhideWhenUsed="1"/>
+    <w:lsdException w:name="Balloon Text" w:semiHidden="1" w:unhideWhenUsed="1"/>
+    <w:lsdException w:name="Table Grid" w:uiPriority="39"/>
+    <w:lsdException w:name="Table Theme" w:semiHidden="1" w:unhideWhenUsed="1"/>
+    <w:lsdException w:name="Note Level 1" w:semiHidden="1" w:unhideWhenUsed="1"/>
+    <w:lsdException w:name="Note Level 2" w:semiHidden="1" w:unhideWhenUsed="1"/>
+    <w:lsdException w:name="Note Level 3" w:semiHidden="1" w:unhideWhenUsed="1"/>
+    <w:lsdException w:name="Note Level 4" w:semiHidden="1" w:unhideWhenUsed="1"/>
+    <w:lsdException w:name="Note Level 5" w:semiHidden="1" w:unhideWhenUsed="1"/>
+    <w:lsdException w:name="Note Level 6" w:semiHidden="1" w:unhideWhenUsed="1"/>
+    <w:lsdException w:name="Note Level 7" w:semiHidden="1" w:unhideWhenUsed="1"/>
+    <w:lsdException w:name="Note Level 8" w:semiHidden="1" w:unhideWhenUsed="1"/>
+    <w:lsdException w:name="Note Level 9" w:semiHidden="1" w:unhideWhenUsed="1"/>
+    <w:lsdException w:name="Placeholder Text" w:semiHidden="1"/>
+    <w:lsdException w:name="No Spacing" w:uiPriority="1" w:qFormat="1"/>
+    <w:lsdException w:name="Light Shading" w:uiPriority="60"/>
+    <w:lsdException w:name="Light List" w:uiPriority="61"/>
+    <w:lsdException w:name="Light Grid" w:uiPriority="62"/>
+    <w:lsdException w:name="Medium Shading 1" w:uiPriority="63"/>
+    <w:lsdException w:name="Medium Shading 2" w:uiPriority="64"/>
+    <w:lsdException w:name="Medium List 1" w:uiPriority="65"/>
+    <w:lsdException w:name="Medium List 2" w:uiPriority="66"/>
+    <w:lsdException w:name="Medium Grid 1" w:uiPriority="67"/>
+    <w:lsdException w:name="Medium Grid 2" w:uiPriority="68"/>
+    <w:lsdException w:name="Medium Grid 3" w:uiPriority="69"/>
+    <w:lsdException w:name="Dark List" w:uiPriority="70"/>
+    <w:lsdException w:name="Colorful Shading" w:uiPriority="71"/>
+    <w:lsdException w:name="Colorful List" w:uiPriority="72"/>
+    <w:lsdException w:name="Colorful Grid" w:uiPriority="73"/>
+    <w:lsdException w:name="Light Shading Accent 1" w:uiPriority="60"/>
+    <w:lsdException w:name="Light List Accent 1" w:uiPriority="61"/>
+    <w:lsdException w:name="Light Grid Accent 1" w:uiPriority="62"/>
+    <w:lsdException w:name="Medium Shading 1 Accent 1" w:uiPriority="63"/>
+    <w:lsdException w:name="Medium Shading 2 Accent 1" w:uiPriority="64"/>
+    <w:lsdException w:name="Medium List 1 Accent 1" w:uiPriority="65"/>
+    <w:lsdException w:name="Revision" w:semiHidden="1"/>
+    <w:lsdException w:name="List Paragraph" w:uiPriority="34" w:qFormat="1"/>
+    <w:lsdException w:name="Quote" w:uiPriority="29" w:qFormat="1"/>
+    <w:lsdException w:name="Intense Quote" w:uiPriority="30" w:qFormat="1"/>
+    <w:lsdException w:name="Medium List 2 Accent 1" w:uiPriority="66"/>
+    <w:lsdException w:name="Medium Grid 1 Accent 1" w:uiPriority="67"/>
+    <w:lsdException w:name="Medium Grid 2 Accent 1" w:uiPriority="68"/>
+    <w:lsdException w:name="Medium Grid 3 Accent 1" w:uiPriority="69"/>
+    <w:lsdException w:name="Dark List Accent 1" w:uiPriority="70"/>
+    <w:lsdException w:name="Colorful Shading Accent 1" w:uiPriority="71"/>
+    <w:lsdException w:name="Colorful List Accent 1" w:uiPriority="72"/>
+    <w:lsdException w:name="Colorful Grid Accent 1" w:uiPriority="73"/>
+    <w:lsdException w:name="Light Shading Accent 2" w:uiPriority="60"/>
+    <w:lsdException w:name="Light List Accent 2" w:uiPriority="61"/>
+    <w:lsdException w:name="Light Grid Accent 2" w:uiPriority="62"/>
+    <w:lsdException w:name="Medium Shading 1 Accent 2" w:uiPriority="63"/>
+    <w:lsdException w:name="Medium Shading 2 Accent 2" w:uiPriority="64"/>
+    <w:lsdException w:name="Medium List 1 Accent 2" w:uiPriority="65"/>
+    <w:lsdException w:name="Medium List 2 Accent 2" w:uiPriority="66"/>
+    <w:lsdException w:name="Medium Grid 1 Accent 2" w:uiPriority="67"/>
+    <w:lsdException w:name="Medium Grid 2 Accent 2" w:uiPriority="68"/>
+    <w:lsdException w:name="Medium Grid 3 Accent 2" w:uiPriority="69"/>
+    <w:lsdException w:name="Dark List Accent 2" w:uiPriority="70"/>
+    <w:lsdException w:name="Colorful Shading Accent 2" w:uiPriority="71"/>
+    <w:lsdException w:name="Colorful List Accent 2" w:uiPriority="72"/>
+    <w:lsdException w:name="Colorful Grid Accent 2" w:uiPriority="73"/>
+    <w:lsdException w:name="Light Shading Accent 3" w:uiPriority="60"/>
+    <w:lsdException w:name="Light List Accent 3" w:uiPriority="61"/>
+    <w:lsdException w:name="Light Grid Accent 3" w:uiPriority="62"/>
+    <w:lsdException w:name="Medium Shading 1 Accent 3" w:uiPriority="63"/>
+    <w:lsdException w:name="Medium Shading 2 Accent 3" w:uiPriority="64"/>
+    <w:lsdException w:name="Medium List 1 Accent 3" w:uiPriority="65"/>
+    <w:lsdException w:name="Medium List 2 Accent 3" w:uiPriority="66"/>
+    <w:lsdException w:name="Medium Grid 1 Accent 3" w:uiPriority="67"/>
+    <w:lsdException w:name="Medium Grid 2 Accent 3" w:uiPriority="68"/>
+    <w:lsdException w:name="Medium Grid 3 Accent 3" w:uiPriority="69"/>
+    <w:lsdException w:name="Dark List Accent 3" w:uiPriority="70"/>
+    <w:lsdException w:name="Colorful Shading Accent 3" w:uiPriority="71"/>
+    <w:lsdException w:name="Colorful List Accent 3" w:uiPriority="72"/>
+    <w:lsdException w:name="Colorful Grid Accent 3" w:uiPriority="73"/>
+    <w:lsdException w:name="Light Shading Accent 4" w:uiPriority="60"/>
+    <w:lsdException w:name="Light List Accent 4" w:uiPriority="61"/>
+    <w:lsdException w:name="Light Grid Accent 4" w:uiPriority="62"/>
+    <w:lsdException w:name="Medium Shading 1 Accent 4" w:uiPriority="63"/>
+    <w:lsdException w:name="Medium Shading 2 Accent 4" w:uiPriority="64"/>
+    <w:lsdException w:name="Medium List 1 Accent 4" w:uiPriority="65"/>
+    <w:lsdException w:name="Medium List 2 Accent 4" w:uiPriority="66"/>
+    <w:lsdException w:name="Medium Grid 1 Accent 4" w:uiPriority="67"/>
+    <w:lsdException w:name="Medium Grid 2 Accent 4" w:uiPriority="68"/>
+    <w:lsdException w:name="Medium Grid 3 Accent 4" w:uiPriority="69"/>
+    <w:lsdException w:name="Dark List Accent 4" w:uiPriority="70"/>
+    <w:lsdException w:name="Colorful Shading Accent 4" w:uiPriority="71"/>
+    <w:lsdException w:name="Colorful List Accent 4" w:uiPriority="72"/>
+    <w:lsdException w:name="Colorful Grid Accent 4" w:uiPriority="73"/>
+    <w:lsdException w:name="Light Shading Accent 5" w:uiPriority="60"/>
+    <w:lsdException w:name="Light List Accent 5" w:uiPriority="61"/>
+    <w:lsdException w:name="Light Grid Accent 5" w:uiPriority="62"/>
+    <w:lsdException w:name="Medium Shading 1 Accent 5" w:uiPriority="63"/>
+    <w:lsdException w:name="Medium Shading 2 Accent 5" w:uiPriority="64"/>
+    <w:lsdException w:name="Medium List 1 Accent 5" w:uiPriority="65"/>
+    <w:lsdException w:name="Medium List 2 Accent 5" w:uiPriority="66"/>
+    <w:lsdException w:name="Medium Grid 1 Accent 5" w:uiPriority="67"/>
+    <w:lsdException w:name="Medium Grid 2 Accent 5" w:uiPriority="68"/>
+    <w:lsdException w:name="Medium Grid 3 Accent 5" w:uiPriority="69"/>
+    <w:lsdException w:name="Dark List Accent 5" w:uiPriority="70"/>
+    <w:lsdException w:name="Colorful Shading Accent 5" w:uiPriority="71"/>
+    <w:lsdException w:name="Colorful List Accent 5" w:uiPriority="72"/>
+    <w:lsdException w:name="Colorful Grid Accent 5" w:uiPriority="73"/>
+    <w:lsdException w:name="Light Shading Accent 6" w:uiPriority="60"/>
+    <w:lsdException w:name="Light List Accent 6" w:uiPriority="61"/>
+    <w:lsdException w:name="Light Grid Accent 6" w:uiPriority="62"/>
+    <w:lsdException w:name="Medium Shading 1 Accent 6" w:uiPriority="63"/>
+    <w:lsdException w:name="Medium Shading 2 Accent 6" w:uiPriority="64"/>
+    <w:lsdException w:name="Medium List 1 Accent 6" w:uiPriority="65"/>
+    <w:lsdException w:name="Medium List 2 Accent 6" w:uiPriority="66"/>
+    <w:lsdException w:name="Medium Grid 1 Accent 6" w:uiPriority="67"/>
+    <w:lsdException w:name="Medium Grid 2 Accent 6" w:uiPriority="68"/>
+    <w:lsdException w:name="Medium Grid 3 Accent 6" w:uiPriority="69"/>
+    <w:lsdException w:name="Dark List Accent 6" w:uiPriority="70"/>
+    <w:lsdException w:name="Colorful Shading Accent 6" w:uiPriority="71"/>
+    <w:lsdException w:name="Colorful List Accent 6" w:uiPriority="72"/>
+    <w:lsdException w:name="Colorful Grid Accent 6" w:uiPriority="73"/>
+    <w:lsdException w:name="Subtle Emphasis" w:uiPriority="19" w:qFormat="1"/>
+    <w:lsdException w:name="Intense Emphasis" w:uiPriority="21" w:qFormat="1"/>
+    <w:lsdException w:name="Subtle Reference" w:uiPriority="31" w:qFormat="1"/>
+    <w:lsdException w:name="Intense Reference" w:uiPriority="32" w:qFormat="1"/>
+    <w:lsdException w:name="Book Title" w:uiPriority="33" w:qFormat="1"/>
+    <w:lsdException w:name="Bibliography" w:semiHidden="1" w:uiPriority="37" w:unhideWhenUsed="1"/>
+    <w:lsdException w:name="TOC Heading" w:semiHidden="1" w:uiPriority="39" w:unhideWhenUsed="1" w:qFormat="1"/>
+    <w:lsdException w:name="Plain Table 1" w:uiPriority="41"/>
+    <w:lsdException w:name="Plain Table 2" w:uiPriority="42"/>
+    <w:lsdException w:name="Plain Table 3" w:uiPriority="43"/>
+    <w:lsdException w:name="Plain Table 4" w:uiPriority="44"/>
+    <w:lsdException w:name="Plain Table 5" w:uiPriority="45"/>
+    <w:lsdException w:name="Grid Table Light" w:uiPriority="40"/>
+    <w:lsdException w:name="Grid Table 1 Light" w:uiPriority="46"/>
+    <w:lsdException w:name="Grid Table 2" w:uiPriority="47"/>
+    <w:lsdException w:name="Grid Table 3" w:uiPriority="48"/>
+    <w:lsdException w:name="Grid Table 4" w:uiPriority="49"/>
+    <w:lsdException w:name="Grid Table 5 Dark" w:uiPriority="50"/>
+    <w:lsdException w:name="Grid Table 6 Colorful" w:uiPriority="51"/>
+    <w:lsdException w:name="Grid Table 7 Colorful" w:uiPriority="52"/>
+    <w:lsdException w:name="Grid Table 1 Light Accent 1" w:uiPriority="46"/>
+    <w:lsdException w:name="Grid Table 2 Accent 1" w:uiPriority="47"/>
+    <w:lsdException w:name="Grid Table 3 Accent 1" w:uiPriority="48"/>
+    <w:lsdException w:name="Grid Table 4 Accent 1" w:uiPriority="49"/>
+    <w:lsdException w:name="Grid Table 5 Dark Accent 1" w:uiPriority="50"/>
+    <w:lsdException w:name="Grid Table 6 Colorful Accent 1" w:uiPriority="51"/>
+    <w:lsdException w:name="Grid Table 7 Colorful Accent 1" w:uiPriority="52"/>
+    <w:lsdException w:name="Grid Table 1 Light Accent 2" w:uiPriority="46"/>
+    <w:lsdException w:name="Grid Table 2 Accent 2" w:uiPriority="47"/>
+    <w:lsdException w:name="Grid Table 3 Accent 2" w:uiPriority="48"/>
+    <w:lsdException w:name="Grid Table 4 Accent 2" w:uiPriority="49"/>
+    <w:lsdException w:name="Grid Table 5 Dark Accent 2" w:uiPriority="50"/>
+    <w:lsdException w:name="Grid Table 6 Colorful Accent 2" w:uiPriority="51"/>
+    <w:lsdException w:name="Grid Table 7 Colorful Accent 2" w:uiPriority="52"/>
+    <w:lsdException w:name="Grid Table 1 Light Accent 3" w:uiPriority="46"/>
+    <w:lsdException w:name="Grid Table 2 Accent 3" w:uiPriority="47"/>
+    <w:lsdException w:name="Grid Table 3 Accent 3" w:uiPriority="48"/>
+    <w:lsdException w:name="Grid Table 4 Accent 3" w:uiPriority="49"/>
+    <w:lsdException w:name="Grid Table 5 Dark Accent 3" w:uiPriority="50"/>
+    <w:lsdException w:name="Grid Table 6 Colorful Accent 3" w:uiPriority="51"/>
+    <w:lsdException w:name="Grid Table 7 Colorful Accent 3" w:uiPriority="52"/>
+    <w:lsdException w:name="Grid Table 1 Light Accent 4" w:uiPriority="46"/>
+    <w:lsdException w:name="Grid Table 2 Accent 4" w:uiPriority="47"/>
+    <w:lsdException w:name="Grid Table 3 Accent 4" w:uiPriority="48"/>
+    <w:lsdException w:name="Grid Table 4 Accent 4" w:uiPriority="49"/>
+    <w:lsdException w:name="Grid Table 5 Dark Accent 4" w:uiPriority="50"/>
+    <w:lsdException w:name="Grid Table 6 Colorful Accent 4" w:uiPriority="51"/>
+    <w:lsdException w:name="Grid Table 7 Colorful Accent 4" w:uiPriority="52"/>
+    <w:lsdException w:name="Grid Table 1 Light Accent 5" w:uiPriority="46"/>
+    <w:lsdException w:name="Grid Table 2 Accent 5" w:uiPriority="47"/>
+    <w:lsdException w:name="Grid Table 3 Accent 5" w:uiPriority="48"/>
+    <w:lsdException w:name="Grid Table 4 Accent 5" w:uiPriority="49"/>
+    <w:lsdException w:name="Grid Table 5 Dark Accent 5" w:uiPriority="50"/>
+    <w:lsdException w:name="Grid Table 6 Colorful Accent 5" w:uiPriority="51"/>
+    <w:lsdException w:name="Grid Table 7 Colorful Accent 5" w:uiPriority="52"/>
+    <w:lsdException w:name="Grid Table 1 Light Accent 6" w:uiPriority="46"/>
+    <w:lsdException w:name="Grid Table 2 Accent 6" w:uiPriority="47"/>
+    <w:lsdException w:name="Grid Table 3 Accent 6" w:uiPriority="48"/>
+    <w:lsdException w:name="Grid Table 4 Accent 6" w:uiPriority="49"/>
+    <w:lsdException w:name="Grid Table 5 Dark Accent 6" w:uiPriority="50"/>
+    <w:lsdException w:name="Grid Table 6 Colorful Accent 6" w:uiPriority="51"/>
+    <w:lsdException w:name="Grid Table 7 Colorful Accent 6" w:uiPriority="52"/>
+    <w:lsdException w:name="List Table 1 Light" w:uiPriority="46"/>
+    <w:lsdException w:name="List Table 2" w:uiPriority="47"/>
+    <w:lsdException w:name="List Table 3" w:uiPriority="48"/>
+    <w:lsdException w:name="List Table 4" w:uiPriority="49"/>
+    <w:lsdException w:name="List Table 5 Dark" w:uiPriority="50"/>
+    <w:lsdException w:name="List Table 6 Colorful" w:uiPriority="51"/>
+    <w:lsdException w:name="List Table 7 Colorful" w:uiPriority="52"/>
+    <w:lsdException w:name="List Table 1 Light Accent 1" w:uiPriority="46"/>
+    <w:lsdException w:name="List Table 2 Accent 1" w:uiPriority="47"/>
+    <w:lsdException w:name="List Table 3 Accent 1" w:uiPriority="48"/>
+    <w:lsdException w:name="List Table 4 Accent 1" w:uiPriority="49"/>
+    <w:lsdException w:name="List Table 5 Dark Accent 1" w:uiPriority="50"/>
+    <w:lsdException w:name="List Table 6 Colorful Accent 1" w:uiPriority="51"/>
+    <w:lsdException w:name="List Table 7 Colorful Accent 1" w:uiPriority="52"/>
+    <w:lsdException w:name="List Table 1 Light Accent 2" w:uiPriority="46"/>
+    <w:lsdException w:name="List Table 2 Accent 2" w:uiPriority="47"/>
+    <w:lsdException w:name="List Table 3 Accent 2" w:uiPriority="48"/>
+    <w:lsdException w:name="List Table 4 Accent 2" w:uiPriority="49"/>
+    <w:lsdException w:name="List Table 5 Dark Accent 2" w:uiPriority="50"/>
+    <w:lsdException w:name="List Table 6 Colorful Accent 2" w:uiPriority="51"/>
+    <w:lsdException w:name="List Table 7 Colorful Accent 2" w:uiPriority="52"/>
+    <w:lsdException w:name="List Table 1 Light Accent 3" w:uiPriority="46"/>
+    <w:lsdException w:name="List Table 2 Accent 3" w:uiPriority="47"/>
+    <w:lsdException w:name="List Table 3 Accent 3" w:uiPriority="48"/>
+    <w:lsdException w:name="List Table 4 Accent 3" w:uiPriority="49"/>
+    <w:lsdException w:name="List Table 5 Dark Accent 3" w:uiPriority="50"/>
+    <w:lsdException w:name="List Table 6 Colorful Accent 3" w:uiPriority="51"/>
+    <w:lsdException w:name="List Table 7 Colorful Accent 3" w:uiPriority="52"/>
+    <w:lsdException w:name="List Table 1 Light Accent 4" w:uiPriority="46"/>
+    <w:lsdException w:name="List Table 2 Accent 4" w:uiPriority="47"/>
+    <w:lsdException w:name="List Table 3 Accent 4" w:uiPriority="48"/>
+    <w:lsdException w:name="List Table 4 Accent 4" w:uiPriority="49"/>
+    <w:lsdException w:name="List Table 5 Dark Accent 4" w:uiPriority="50"/>
+    <w:lsdException w:name="List Table 6 Colorful Accent 4" w:uiPriority="51"/>
+    <w:lsdException w:name="List Table 7 Colorful Accent 4" w:uiPriority="52"/>
+    <w:lsdException w:name="List Table 1 Light Accent 5" w:uiPriority="46"/>
+    <w:lsdException w:name="List Table 2 Accent 5" w:uiPriority="47"/>
+    <w:lsdException w:name="List Table 3 Accent 5" w:uiPriority="48"/>
+    <w:lsdException w:name="List Table 4 Accent 5" w:uiPriority="49"/>
+    <w:lsdException w:name="List Table 5 Dark Accent 5" w:uiPriority="50"/>
+    <w:lsdException w:name="List Table 6 Colorful Accent 5" w:uiPriority="51"/>
+    <w:lsdException w:name="List Table 7 Colorful Accent 5" w:uiPriority="52"/>
+    <w:lsdException w:name="List Table 1 Light Accent 6" w:uiPriority="46"/>
+    <w:lsdException w:name="List Table 2 Accent 6" w:uiPriority="47"/>
+    <w:lsdException w:name="List Table 3 Accent 6" w:uiPriority="48"/>
+    <w:lsdException w:name="List Table 4 Accent 6" w:uiPriority="49"/>
+    <w:lsdException w:name="List Table 5 Dark Accent 6" w:uiPriority="50"/>
+    <w:lsdException w:name="List Table 6 Colorful Accent 6" w:uiPriority="51"/>
+    <w:lsdException w:name="List Table 7 Colorful Accent 6" w:uiPriority="52"/>
+    <w:lsdException w:name="Mention" w:semiHidden="1" w:unhideWhenUsed="1"/>
+    <w:lsdException w:name="Smart Hyperlink" w:semiHidden="1" w:unhideWhenUsed="1"/>
+  </w:latentStyles>
   <w:style w:type="paragraph" w:default="1" w:styleId="Normal">
     <w:name w:val="Normal"/>
-    <w:next w:val="Normal"/>
-    <w:pPr/>
     <w:rPr>
       <w:sz w:val="24"/>
       <w:szCs w:val="24"/>
-      <w:lang w:val="en-US" w:eastAsia="en-US" w:bidi="ar-SA"/>
     </w:rPr>
   </w:style>
-  <w:style w:type="character" w:default="1" w:styleId="Default Paragraph Font">
+  <w:style w:type="character" w:default="1" w:styleId="DefaultParagraphFont">
     <w:name w:val="Default Paragraph Font"/>
-    <w:next w:val="Default Paragraph Font"/>
+    <w:uiPriority w:val="1"/>
+    <w:semiHidden/>
+    <w:unhideWhenUsed/>
+  </w:style>
+  <w:style w:type="table" w:default="1" w:styleId="TableNormal">
+    <w:name w:val="Normal Table"/>
+    <w:uiPriority w:val="99"/>
+    <w:semiHidden/>
+    <w:unhideWhenUsed/>
+    <w:tblPr>
+      <w:tblInd w:w="0" w:type="dxa"/>
+      <w:tblCellMar>
+        <w:top w:w="0" w:type="dxa"/>
+        <w:left w:w="108" w:type="dxa"/>
+        <w:bottom w:w="0" w:type="dxa"/>
+        <w:right w:w="108" w:type="dxa"/>
+      </w:tblCellMar>
+    </w:tblPr>
+  </w:style>
+  <w:style w:type="numbering" w:default="1" w:styleId="NoList">
+    <w:name w:val="No List"/>
+    <w:uiPriority w:val="99"/>
+    <w:semiHidden/>
+    <w:unhideWhenUsed/>
   </w:style>
   <w:style w:type="character" w:styleId="Hyperlink">
     <w:name w:val="Hyperlink"/>
@@ -205,229 +717,79 @@
       <w:u w:val="single"/>
     </w:rPr>
   </w:style>
-  <w:style w:type="table" w:default="1" w:styleId="Table Normal">
-    <w:name w:val="Table Normal"/>
-    <w:next w:val="Table Normal"/>
-    <w:pPr/>
-    <w:tblPr>
-      <w:tblInd w:w="0" w:type="dxa"/>
-    </w:tblPr>
-    <w:trPr/>
-    <w:tcPr/>
-    <w:tblStylePr w:type="firstRow"/>
-    <w:tblStylePr w:type="lastRow"/>
-    <w:tblStylePr w:type="firstCol"/>
-    <w:tblStylePr w:type="lastCol"/>
-    <w:tblStylePr w:type="band1Vert"/>
-    <w:tblStylePr w:type="band2Vert"/>
-    <w:tblStylePr w:type="band1Horz"/>
-    <w:tblStylePr w:type="band2Horz"/>
-    <w:tblStylePr w:type="neCell"/>
-    <w:tblStylePr w:type="nwCell"/>
-    <w:tblStylePr w:type="seCell"/>
-    <w:tblStylePr w:type="swCell"/>
-  </w:style>
-  <w:style w:type="numbering" w:default="1" w:styleId="No List">
-    <w:name w:val="No List"/>
-    <w:next w:val="No List"/>
-    <w:pPr/>
-  </w:style>
-  <w:style w:type="paragraph" w:styleId="Header &amp; Footer">
+  <w:style w:type="paragraph" w:customStyle="1" w:styleId="HeaderFooter">
     <w:name w:val="Header &amp; Footer"/>
-    <w:next w:val="Header &amp; Footer"/>
     <w:pPr>
-      <w:keepNext w:val="1"/>
-      <w:keepLines w:val="0"/>
-      <w:pageBreakBefore w:val="0"/>
-      <w:widowControl w:val="1"/>
-      <w:shd w:val="clear" w:color="auto" w:fill="auto"/>
+      <w:keepNext/>
       <w:tabs>
         <w:tab w:val="right" w:pos="9020"/>
       </w:tabs>
-      <w:suppressAutoHyphens w:val="0"/>
-      <w:bidi w:val="0"/>
-      <w:spacing w:before="0" w:after="0" w:line="240" w:lineRule="auto"/>
-      <w:ind w:left="0" w:right="0" w:firstLine="0"/>
-      <w:jc w:val="left"/>
-      <w:outlineLvl w:val="9"/>
     </w:pPr>
     <w:rPr>
-      <w:rFonts w:ascii="Baskerville" w:cs="Arial Unicode MS" w:hAnsi="Baskerville" w:eastAsia="Arial Unicode MS"/>
-      <w:b w:val="0"/>
-      <w:bCs w:val="0"/>
-      <w:i w:val="0"/>
-      <w:iCs w:val="0"/>
-      <w:caps w:val="1"/>
-      <w:strike w:val="0"/>
-      <w:dstrike w:val="0"/>
-      <w:outline w:val="0"/>
+      <w:rFonts w:ascii="Baskerville" w:hAnsi="Baskerville" w:cs="Arial Unicode MS"/>
+      <w:caps/>
       <w:color w:val="000000"/>
-      <w:spacing w:val="0"/>
-      <w:kern w:val="0"/>
-      <w:position w:val="0"/>
-      <w:sz w:val="20"/>
-      <w:szCs w:val="20"/>
-      <w:u w:val="none"/>
-      <w:vertAlign w:val="baseline"/>
     </w:rPr>
   </w:style>
   <w:style w:type="paragraph" w:styleId="Subtitle">
     <w:name w:val="Subtitle"/>
-    <w:next w:val="Body 2"/>
+    <w:next w:val="Body2"/>
     <w:pPr>
-      <w:keepNext w:val="0"/>
-      <w:keepLines w:val="0"/>
-      <w:pageBreakBefore w:val="0"/>
-      <w:widowControl w:val="1"/>
-      <w:shd w:val="clear" w:color="auto" w:fill="auto"/>
-      <w:suppressAutoHyphens w:val="0"/>
-      <w:bidi w:val="0"/>
-      <w:spacing w:before="0" w:after="0" w:line="240" w:lineRule="auto"/>
-      <w:ind w:left="0" w:right="0" w:firstLine="0"/>
       <w:jc w:val="center"/>
-      <w:outlineLvl w:val="9"/>
     </w:pPr>
     <w:rPr>
-      <w:rFonts w:ascii="Baskerville" w:cs="Arial Unicode MS" w:hAnsi="Baskerville" w:eastAsia="Arial Unicode MS"/>
-      <w:b w:val="0"/>
-      <w:bCs w:val="0"/>
-      <w:i w:val="0"/>
-      <w:iCs w:val="0"/>
-      <w:caps w:val="0"/>
-      <w:smallCaps w:val="0"/>
-      <w:strike w:val="0"/>
-      <w:dstrike w:val="0"/>
-      <w:outline w:val="0"/>
-      <w:color w:val="dc5921"/>
+      <w:rFonts w:ascii="Baskerville" w:hAnsi="Baskerville" w:cs="Arial Unicode MS"/>
+      <w:color w:val="DC5921"/>
       <w:spacing w:val="6"/>
-      <w:kern w:val="0"/>
-      <w:position w:val="0"/>
       <w:sz w:val="64"/>
       <w:szCs w:val="64"/>
-      <w:u w:val="none"/>
-      <w:vertAlign w:val="baseline"/>
-      <w:lang w:val="en-US"/>
     </w:rPr>
   </w:style>
-  <w:style w:type="paragraph" w:styleId="Body 2">
+  <w:style w:type="paragraph" w:customStyle="1" w:styleId="Body2">
     <w:name w:val="Body 2"/>
-    <w:next w:val="Body 2"/>
     <w:pPr>
-      <w:keepNext w:val="0"/>
-      <w:keepLines w:val="0"/>
-      <w:pageBreakBefore w:val="0"/>
-      <w:widowControl w:val="1"/>
-      <w:shd w:val="clear" w:color="auto" w:fill="auto"/>
-      <w:suppressAutoHyphens w:val="0"/>
-      <w:bidi w:val="0"/>
-      <w:spacing w:before="0" w:after="80" w:line="288" w:lineRule="auto"/>
-      <w:ind w:left="0" w:right="0" w:firstLine="0"/>
-      <w:jc w:val="left"/>
-      <w:outlineLvl w:val="9"/>
+      <w:spacing w:after="80" w:line="288" w:lineRule="auto"/>
     </w:pPr>
     <w:rPr>
-      <w:rFonts w:ascii="Baskerville" w:cs="Arial Unicode MS" w:hAnsi="Baskerville" w:eastAsia="Arial Unicode MS"/>
-      <w:b w:val="0"/>
-      <w:bCs w:val="0"/>
-      <w:i w:val="0"/>
-      <w:iCs w:val="0"/>
-      <w:caps w:val="0"/>
-      <w:smallCaps w:val="0"/>
-      <w:strike w:val="0"/>
-      <w:dstrike w:val="0"/>
-      <w:outline w:val="0"/>
+      <w:rFonts w:ascii="Baskerville" w:hAnsi="Baskerville" w:cs="Arial Unicode MS"/>
       <w:color w:val="434343"/>
-      <w:spacing w:val="0"/>
-      <w:kern w:val="0"/>
-      <w:position w:val="0"/>
       <w:sz w:val="24"/>
       <w:szCs w:val="24"/>
-      <w:u w:val="none"/>
-      <w:vertAlign w:val="baseline"/>
-      <w:lang w:val="en-US"/>
     </w:rPr>
   </w:style>
-  <w:style w:type="paragraph" w:styleId="Subheading">
+  <w:style w:type="paragraph" w:customStyle="1" w:styleId="Subheading">
     <w:name w:val="Subheading"/>
-    <w:next w:val="Body 2"/>
+    <w:next w:val="Body2"/>
     <w:pPr>
-      <w:keepNext w:val="0"/>
-      <w:keepLines w:val="0"/>
-      <w:pageBreakBefore w:val="0"/>
-      <w:widowControl w:val="1"/>
-      <w:shd w:val="clear" w:color="auto" w:fill="auto"/>
-      <w:suppressAutoHyphens w:val="0"/>
-      <w:bidi w:val="0"/>
-      <w:spacing w:before="0" w:after="160" w:line="240" w:lineRule="auto"/>
-      <w:ind w:left="0" w:right="0" w:firstLine="0"/>
+      <w:spacing w:after="160"/>
       <w:jc w:val="center"/>
       <w:outlineLvl w:val="0"/>
     </w:pPr>
     <w:rPr>
-      <w:rFonts w:ascii="Baskerville" w:cs="Arial Unicode MS" w:hAnsi="Baskerville" w:eastAsia="Arial Unicode MS"/>
-      <w:b w:val="0"/>
-      <w:bCs w:val="0"/>
-      <w:i w:val="0"/>
-      <w:iCs w:val="0"/>
-      <w:caps w:val="0"/>
-      <w:smallCaps w:val="0"/>
-      <w:strike w:val="0"/>
-      <w:dstrike w:val="0"/>
-      <w:outline w:val="0"/>
-      <w:color w:val="5b422a"/>
-      <w:spacing w:val="0"/>
-      <w:kern w:val="0"/>
-      <w:position w:val="0"/>
+      <w:rFonts w:ascii="Baskerville" w:hAnsi="Baskerville" w:cs="Arial Unicode MS"/>
+      <w:color w:val="5B422A"/>
       <w:sz w:val="36"/>
       <w:szCs w:val="36"/>
-      <w:u w:val="none"/>
-      <w:vertAlign w:val="baseline"/>
-      <w:lang w:val="en-US"/>
     </w:rPr>
   </w:style>
-  <w:style w:type="paragraph" w:styleId="Body">
+  <w:style w:type="paragraph" w:customStyle="1" w:styleId="Body">
     <w:name w:val="Body"/>
-    <w:next w:val="Body"/>
     <w:pPr>
-      <w:keepNext w:val="0"/>
-      <w:keepLines w:val="0"/>
-      <w:pageBreakBefore w:val="0"/>
-      <w:widowControl w:val="1"/>
-      <w:shd w:val="clear" w:color="auto" w:fill="auto"/>
-      <w:suppressAutoHyphens w:val="0"/>
-      <w:bidi w:val="0"/>
-      <w:spacing w:before="0" w:after="0" w:line="360" w:lineRule="auto"/>
-      <w:ind w:left="0" w:right="0" w:firstLine="540"/>
-      <w:jc w:val="left"/>
-      <w:outlineLvl w:val="9"/>
+      <w:spacing w:line="360" w:lineRule="auto"/>
+      <w:ind w:firstLine="540"/>
     </w:pPr>
     <w:rPr>
-      <w:rFonts w:ascii="Baskerville" w:cs="Arial Unicode MS" w:hAnsi="Baskerville" w:eastAsia="Arial Unicode MS"/>
-      <w:b w:val="0"/>
-      <w:bCs w:val="0"/>
-      <w:i w:val="0"/>
-      <w:iCs w:val="0"/>
-      <w:caps w:val="0"/>
-      <w:smallCaps w:val="0"/>
-      <w:strike w:val="0"/>
-      <w:dstrike w:val="0"/>
-      <w:outline w:val="0"/>
+      <w:rFonts w:ascii="Baskerville" w:hAnsi="Baskerville" w:cs="Arial Unicode MS"/>
       <w:color w:val="000000"/>
-      <w:spacing w:val="0"/>
-      <w:kern w:val="0"/>
-      <w:position w:val="0"/>
       <w:sz w:val="24"/>
       <w:szCs w:val="24"/>
-      <w:u w:val="none"/>
-      <w:vertAlign w:val="baseline"/>
-      <w:lang w:val="en-US"/>
     </w:rPr>
   </w:style>
 </w:styles>
 </file>
 
 <file path=word/theme/theme1.xml><?xml version="1.0" encoding="utf-8"?>
-<a:theme xmlns:a="http://schemas.openxmlformats.org/drawingml/2006/main" xmlns:r="http://schemas.openxmlformats.org/officeDocument/2006/relationships" name="04_Essay">
+<a:theme xmlns:a="http://schemas.openxmlformats.org/drawingml/2006/main" name="04_Essay">
   <a:themeElements>
     <a:clrScheme name="04_Essay">
       <a:dk1>
@@ -630,7 +992,7 @@
         <a:effectLst/>
         <a:sp3d/>
       </a:spPr>
-      <a:bodyPr rot="0" spcFirstLastPara="1" vertOverflow="overflow" horzOverflow="overflow" vert="horz" wrap="square" lIns="50800" tIns="50800" rIns="50800" bIns="50800" numCol="1" spcCol="38100" rtlCol="0" anchor="ctr" upright="0">
+      <a:bodyPr rot="0" spcFirstLastPara="1" vertOverflow="overflow" horzOverflow="overflow" vert="horz" wrap="square" lIns="50800" tIns="50800" rIns="50800" bIns="50800" numCol="1" spcCol="38100" rtlCol="0" anchor="ctr">
         <a:spAutoFit/>
       </a:bodyPr>
       <a:lstStyle>
@@ -649,7 +1011,7 @@
           <a:buFontTx/>
           <a:buNone/>
           <a:tabLst/>
-          <a:defRPr b="0" baseline="0" cap="none" i="0" spc="0" strike="noStrike" sz="1800" u="none" kumimoji="0" normalizeH="0">
+          <a:defRPr kumimoji="0" sz="1800" b="0" i="0" u="none" strike="noStrike" cap="none" spc="0" normalizeH="0" baseline="0">
             <a:ln>
               <a:noFill/>
             </a:ln>
@@ -679,7 +1041,7 @@
           <a:buFontTx/>
           <a:buNone/>
           <a:tabLst/>
-          <a:defRPr b="0" baseline="0" cap="none" i="0" spc="0" strike="noStrike" sz="1800" u="none" kumimoji="0" normalizeH="0">
+          <a:defRPr kumimoji="0" sz="1800" b="0" i="0" u="none" strike="noStrike" cap="none" spc="0" normalizeH="0" baseline="0">
             <a:ln>
               <a:noFill/>
             </a:ln>
@@ -705,7 +1067,7 @@
           <a:buFontTx/>
           <a:buNone/>
           <a:tabLst/>
-          <a:defRPr b="0" baseline="0" cap="none" i="0" spc="0" strike="noStrike" sz="1800" u="none" kumimoji="0" normalizeH="0">
+          <a:defRPr kumimoji="0" sz="1800" b="0" i="0" u="none" strike="noStrike" cap="none" spc="0" normalizeH="0" baseline="0">
             <a:ln>
               <a:noFill/>
             </a:ln>
@@ -731,7 +1093,7 @@
           <a:buFontTx/>
           <a:buNone/>
           <a:tabLst/>
-          <a:defRPr b="0" baseline="0" cap="none" i="0" spc="0" strike="noStrike" sz="1800" u="none" kumimoji="0" normalizeH="0">
+          <a:defRPr kumimoji="0" sz="1800" b="0" i="0" u="none" strike="noStrike" cap="none" spc="0" normalizeH="0" baseline="0">
             <a:ln>
               <a:noFill/>
             </a:ln>
@@ -757,7 +1119,7 @@
           <a:buFontTx/>
           <a:buNone/>
           <a:tabLst/>
-          <a:defRPr b="0" baseline="0" cap="none" i="0" spc="0" strike="noStrike" sz="1800" u="none" kumimoji="0" normalizeH="0">
+          <a:defRPr kumimoji="0" sz="1800" b="0" i="0" u="none" strike="noStrike" cap="none" spc="0" normalizeH="0" baseline="0">
             <a:ln>
               <a:noFill/>
             </a:ln>
@@ -783,7 +1145,7 @@
           <a:buFontTx/>
           <a:buNone/>
           <a:tabLst/>
-          <a:defRPr b="0" baseline="0" cap="none" i="0" spc="0" strike="noStrike" sz="1800" u="none" kumimoji="0" normalizeH="0">
+          <a:defRPr kumimoji="0" sz="1800" b="0" i="0" u="none" strike="noStrike" cap="none" spc="0" normalizeH="0" baseline="0">
             <a:ln>
               <a:noFill/>
             </a:ln>
@@ -809,7 +1171,7 @@
           <a:buFontTx/>
           <a:buNone/>
           <a:tabLst/>
-          <a:defRPr b="0" baseline="0" cap="none" i="0" spc="0" strike="noStrike" sz="1800" u="none" kumimoji="0" normalizeH="0">
+          <a:defRPr kumimoji="0" sz="1800" b="0" i="0" u="none" strike="noStrike" cap="none" spc="0" normalizeH="0" baseline="0">
             <a:ln>
               <a:noFill/>
             </a:ln>
@@ -835,7 +1197,7 @@
           <a:buFontTx/>
           <a:buNone/>
           <a:tabLst/>
-          <a:defRPr b="0" baseline="0" cap="none" i="0" spc="0" strike="noStrike" sz="1800" u="none" kumimoji="0" normalizeH="0">
+          <a:defRPr kumimoji="0" sz="1800" b="0" i="0" u="none" strike="noStrike" cap="none" spc="0" normalizeH="0" baseline="0">
             <a:ln>
               <a:noFill/>
             </a:ln>
@@ -861,7 +1223,7 @@
           <a:buFontTx/>
           <a:buNone/>
           <a:tabLst/>
-          <a:defRPr b="0" baseline="0" cap="none" i="0" spc="0" strike="noStrike" sz="1800" u="none" kumimoji="0" normalizeH="0">
+          <a:defRPr kumimoji="0" sz="1800" b="0" i="0" u="none" strike="noStrike" cap="none" spc="0" normalizeH="0" baseline="0">
             <a:ln>
               <a:noFill/>
             </a:ln>
@@ -887,7 +1249,7 @@
           <a:buFontTx/>
           <a:buNone/>
           <a:tabLst/>
-          <a:defRPr b="0" baseline="0" cap="none" i="0" spc="0" strike="noStrike" sz="1800" u="none" kumimoji="0" normalizeH="0">
+          <a:defRPr kumimoji="0" sz="1800" b="0" i="0" u="none" strike="noStrike" cap="none" spc="0" normalizeH="0" baseline="0">
             <a:ln>
               <a:noFill/>
             </a:ln>
@@ -900,9 +1262,15 @@
         </a:lvl9pPr>
       </a:lstStyle>
       <a:style>
-        <a:lnRef idx="0"/>
-        <a:fillRef idx="0"/>
-        <a:effectRef idx="0"/>
+        <a:lnRef idx="0">
+          <a:scrgbClr r="0" g="0" b="0"/>
+        </a:lnRef>
+        <a:fillRef idx="0">
+          <a:scrgbClr r="0" g="0" b="0"/>
+        </a:fillRef>
+        <a:effectRef idx="0">
+          <a:scrgbClr r="0" g="0" b="0"/>
+        </a:effectRef>
         <a:fontRef idx="none"/>
       </a:style>
     </a:spDef>
@@ -919,7 +1287,7 @@
         <a:effectLst/>
         <a:sp3d/>
       </a:spPr>
-      <a:bodyPr rot="0" spcFirstLastPara="1" vertOverflow="overflow" horzOverflow="overflow" vert="horz" wrap="square" lIns="91439" tIns="45719" rIns="91439" bIns="45719" numCol="1" spcCol="38100" rtlCol="0" anchor="t" upright="0">
+      <a:bodyPr rot="0" spcFirstLastPara="1" vertOverflow="overflow" horzOverflow="overflow" vert="horz" wrap="square" lIns="91439" tIns="45719" rIns="91439" bIns="45719" numCol="1" spcCol="38100" rtlCol="0" anchor="t">
         <a:noAutofit/>
       </a:bodyPr>
       <a:lstStyle>
@@ -938,7 +1306,7 @@
           <a:buFontTx/>
           <a:buNone/>
           <a:tabLst/>
-          <a:defRPr b="0" baseline="0" cap="none" i="0" spc="0" strike="noStrike" sz="1800" u="none" kumimoji="0" normalizeH="0">
+          <a:defRPr kumimoji="0" sz="1800" b="0" i="0" u="none" strike="noStrike" cap="none" spc="0" normalizeH="0" baseline="0">
             <a:ln>
               <a:noFill/>
             </a:ln>
@@ -964,7 +1332,7 @@
           <a:buFontTx/>
           <a:buNone/>
           <a:tabLst/>
-          <a:defRPr b="0" baseline="0" cap="none" i="0" spc="0" strike="noStrike" sz="1800" u="none" kumimoji="0" normalizeH="0">
+          <a:defRPr kumimoji="0" sz="1800" b="0" i="0" u="none" strike="noStrike" cap="none" spc="0" normalizeH="0" baseline="0">
             <a:ln>
               <a:noFill/>
             </a:ln>
@@ -990,7 +1358,7 @@
           <a:buFontTx/>
           <a:buNone/>
           <a:tabLst/>
-          <a:defRPr b="0" baseline="0" cap="none" i="0" spc="0" strike="noStrike" sz="1800" u="none" kumimoji="0" normalizeH="0">
+          <a:defRPr kumimoji="0" sz="1800" b="0" i="0" u="none" strike="noStrike" cap="none" spc="0" normalizeH="0" baseline="0">
             <a:ln>
               <a:noFill/>
             </a:ln>
@@ -1016,7 +1384,7 @@
           <a:buFontTx/>
           <a:buNone/>
           <a:tabLst/>
-          <a:defRPr b="0" baseline="0" cap="none" i="0" spc="0" strike="noStrike" sz="1800" u="none" kumimoji="0" normalizeH="0">
+          <a:defRPr kumimoji="0" sz="1800" b="0" i="0" u="none" strike="noStrike" cap="none" spc="0" normalizeH="0" baseline="0">
             <a:ln>
               <a:noFill/>
             </a:ln>
@@ -1042,7 +1410,7 @@
           <a:buFontTx/>
           <a:buNone/>
           <a:tabLst/>
-          <a:defRPr b="0" baseline="0" cap="none" i="0" spc="0" strike="noStrike" sz="1800" u="none" kumimoji="0" normalizeH="0">
+          <a:defRPr kumimoji="0" sz="1800" b="0" i="0" u="none" strike="noStrike" cap="none" spc="0" normalizeH="0" baseline="0">
             <a:ln>
               <a:noFill/>
             </a:ln>
@@ -1068,7 +1436,7 @@
           <a:buFontTx/>
           <a:buNone/>
           <a:tabLst/>
-          <a:defRPr b="0" baseline="0" cap="none" i="0" spc="0" strike="noStrike" sz="1800" u="none" kumimoji="0" normalizeH="0">
+          <a:defRPr kumimoji="0" sz="1800" b="0" i="0" u="none" strike="noStrike" cap="none" spc="0" normalizeH="0" baseline="0">
             <a:ln>
               <a:noFill/>
             </a:ln>
@@ -1094,7 +1462,7 @@
           <a:buFontTx/>
           <a:buNone/>
           <a:tabLst/>
-          <a:defRPr b="0" baseline="0" cap="none" i="0" spc="0" strike="noStrike" sz="1800" u="none" kumimoji="0" normalizeH="0">
+          <a:defRPr kumimoji="0" sz="1800" b="0" i="0" u="none" strike="noStrike" cap="none" spc="0" normalizeH="0" baseline="0">
             <a:ln>
               <a:noFill/>
             </a:ln>
@@ -1120,7 +1488,7 @@
           <a:buFontTx/>
           <a:buNone/>
           <a:tabLst/>
-          <a:defRPr b="0" baseline="0" cap="none" i="0" spc="0" strike="noStrike" sz="1800" u="none" kumimoji="0" normalizeH="0">
+          <a:defRPr kumimoji="0" sz="1800" b="0" i="0" u="none" strike="noStrike" cap="none" spc="0" normalizeH="0" baseline="0">
             <a:ln>
               <a:noFill/>
             </a:ln>
@@ -1146,7 +1514,7 @@
           <a:buFontTx/>
           <a:buNone/>
           <a:tabLst/>
-          <a:defRPr b="0" baseline="0" cap="none" i="0" spc="0" strike="noStrike" sz="1800" u="none" kumimoji="0" normalizeH="0">
+          <a:defRPr kumimoji="0" sz="1800" b="0" i="0" u="none" strike="noStrike" cap="none" spc="0" normalizeH="0" baseline="0">
             <a:ln>
               <a:noFill/>
             </a:ln>
@@ -1172,7 +1540,7 @@
           <a:buFontTx/>
           <a:buNone/>
           <a:tabLst/>
-          <a:defRPr b="0" baseline="0" cap="none" i="0" spc="0" strike="noStrike" sz="1800" u="none" kumimoji="0" normalizeH="0">
+          <a:defRPr kumimoji="0" sz="1800" b="0" i="0" u="none" strike="noStrike" cap="none" spc="0" normalizeH="0" baseline="0">
             <a:ln>
               <a:noFill/>
             </a:ln>
@@ -1185,9 +1553,15 @@
         </a:lvl9pPr>
       </a:lstStyle>
       <a:style>
-        <a:lnRef idx="0"/>
-        <a:fillRef idx="0"/>
-        <a:effectRef idx="0"/>
+        <a:lnRef idx="0">
+          <a:scrgbClr r="0" g="0" b="0"/>
+        </a:lnRef>
+        <a:fillRef idx="0">
+          <a:scrgbClr r="0" g="0" b="0"/>
+        </a:fillRef>
+        <a:effectRef idx="0">
+          <a:scrgbClr r="0" g="0" b="0"/>
+        </a:effectRef>
         <a:fontRef idx="none"/>
       </a:style>
     </a:lnDef>
@@ -1201,7 +1575,7 @@
         <a:effectLst/>
         <a:sp3d/>
       </a:spPr>
-      <a:bodyPr rot="0" spcFirstLastPara="1" vertOverflow="overflow" horzOverflow="overflow" vert="horz" wrap="square" lIns="50800" tIns="50800" rIns="50800" bIns="50800" numCol="1" spcCol="38100" rtlCol="0" anchor="t" upright="0">
+      <a:bodyPr rot="0" spcFirstLastPara="1" vertOverflow="overflow" horzOverflow="overflow" vert="horz" wrap="square" lIns="50800" tIns="50800" rIns="50800" bIns="50800" numCol="1" spcCol="38100" rtlCol="0" anchor="t">
         <a:spAutoFit/>
       </a:bodyPr>
       <a:lstStyle>
@@ -1220,7 +1594,7 @@
           <a:buFontTx/>
           <a:buNone/>
           <a:tabLst/>
-          <a:defRPr b="0" baseline="0" cap="none" i="0" spc="0" strike="noStrike" sz="1200" u="none" kumimoji="0" normalizeH="0">
+          <a:defRPr kumimoji="0" sz="1200" b="0" i="0" u="none" strike="noStrike" cap="none" spc="0" normalizeH="0" baseline="0">
             <a:ln>
               <a:noFill/>
             </a:ln>
@@ -1250,7 +1624,7 @@
           <a:buFontTx/>
           <a:buNone/>
           <a:tabLst/>
-          <a:defRPr b="0" baseline="0" cap="none" i="0" spc="0" strike="noStrike" sz="1800" u="none" kumimoji="0" normalizeH="0">
+          <a:defRPr kumimoji="0" sz="1800" b="0" i="0" u="none" strike="noStrike" cap="none" spc="0" normalizeH="0" baseline="0">
             <a:ln>
               <a:noFill/>
             </a:ln>
@@ -1276,7 +1650,7 @@
           <a:buFontTx/>
           <a:buNone/>
           <a:tabLst/>
-          <a:defRPr b="0" baseline="0" cap="none" i="0" spc="0" strike="noStrike" sz="1800" u="none" kumimoji="0" normalizeH="0">
+          <a:defRPr kumimoji="0" sz="1800" b="0" i="0" u="none" strike="noStrike" cap="none" spc="0" normalizeH="0" baseline="0">
             <a:ln>
               <a:noFill/>
             </a:ln>
@@ -1302,7 +1676,7 @@
           <a:buFontTx/>
           <a:buNone/>
           <a:tabLst/>
-          <a:defRPr b="0" baseline="0" cap="none" i="0" spc="0" strike="noStrike" sz="1800" u="none" kumimoji="0" normalizeH="0">
+          <a:defRPr kumimoji="0" sz="1800" b="0" i="0" u="none" strike="noStrike" cap="none" spc="0" normalizeH="0" baseline="0">
             <a:ln>
               <a:noFill/>
             </a:ln>
@@ -1328,7 +1702,7 @@
           <a:buFontTx/>
           <a:buNone/>
           <a:tabLst/>
-          <a:defRPr b="0" baseline="0" cap="none" i="0" spc="0" strike="noStrike" sz="1800" u="none" kumimoji="0" normalizeH="0">
+          <a:defRPr kumimoji="0" sz="1800" b="0" i="0" u="none" strike="noStrike" cap="none" spc="0" normalizeH="0" baseline="0">
             <a:ln>
               <a:noFill/>
             </a:ln>
@@ -1354,7 +1728,7 @@
           <a:buFontTx/>
           <a:buNone/>
           <a:tabLst/>
-          <a:defRPr b="0" baseline="0" cap="none" i="0" spc="0" strike="noStrike" sz="1800" u="none" kumimoji="0" normalizeH="0">
+          <a:defRPr kumimoji="0" sz="1800" b="0" i="0" u="none" strike="noStrike" cap="none" spc="0" normalizeH="0" baseline="0">
             <a:ln>
               <a:noFill/>
             </a:ln>
@@ -1380,7 +1754,7 @@
           <a:buFontTx/>
           <a:buNone/>
           <a:tabLst/>
-          <a:defRPr b="0" baseline="0" cap="none" i="0" spc="0" strike="noStrike" sz="1800" u="none" kumimoji="0" normalizeH="0">
+          <a:defRPr kumimoji="0" sz="1800" b="0" i="0" u="none" strike="noStrike" cap="none" spc="0" normalizeH="0" baseline="0">
             <a:ln>
               <a:noFill/>
             </a:ln>
@@ -1406,7 +1780,7 @@
           <a:buFontTx/>
           <a:buNone/>
           <a:tabLst/>
-          <a:defRPr b="0" baseline="0" cap="none" i="0" spc="0" strike="noStrike" sz="1800" u="none" kumimoji="0" normalizeH="0">
+          <a:defRPr kumimoji="0" sz="1800" b="0" i="0" u="none" strike="noStrike" cap="none" spc="0" normalizeH="0" baseline="0">
             <a:ln>
               <a:noFill/>
             </a:ln>
@@ -1432,7 +1806,7 @@
           <a:buFontTx/>
           <a:buNone/>
           <a:tabLst/>
-          <a:defRPr b="0" baseline="0" cap="none" i="0" spc="0" strike="noStrike" sz="1800" u="none" kumimoji="0" normalizeH="0">
+          <a:defRPr kumimoji="0" sz="1800" b="0" i="0" u="none" strike="noStrike" cap="none" spc="0" normalizeH="0" baseline="0">
             <a:ln>
               <a:noFill/>
             </a:ln>
@@ -1458,7 +1832,7 @@
           <a:buFontTx/>
           <a:buNone/>
           <a:tabLst/>
-          <a:defRPr b="0" baseline="0" cap="none" i="0" spc="0" strike="noStrike" sz="1800" u="none" kumimoji="0" normalizeH="0">
+          <a:defRPr kumimoji="0" sz="1800" b="0" i="0" u="none" strike="noStrike" cap="none" spc="0" normalizeH="0" baseline="0">
             <a:ln>
               <a:noFill/>
             </a:ln>
@@ -1471,12 +1845,19 @@
         </a:lvl9pPr>
       </a:lstStyle>
       <a:style>
-        <a:lnRef idx="0"/>
-        <a:fillRef idx="0"/>
-        <a:effectRef idx="0"/>
+        <a:lnRef idx="0">
+          <a:scrgbClr r="0" g="0" b="0"/>
+        </a:lnRef>
+        <a:fillRef idx="0">
+          <a:scrgbClr r="0" g="0" b="0"/>
+        </a:fillRef>
+        <a:effectRef idx="0">
+          <a:scrgbClr r="0" g="0" b="0"/>
+        </a:effectRef>
         <a:fontRef idx="none"/>
       </a:style>
     </a:txDef>
   </a:objectDefaults>
+  <a:extraClrSchemeLst/>
 </a:theme>
 </file>
</xml_diff>